<commit_message>
The final commit of my project
</commit_message>
<xml_diff>
--- a/Documents/Notes.docx
+++ b/Documents/Notes.docx
@@ -1,6 +1,6 @@
 
 <file path=word/document.xml><?xml version="1.0" encoding="utf-8"?>
-<w:document xmlns:wpc="http://schemas.microsoft.com/office/word/2010/wordprocessingCanvas" xmlns:cx="http://schemas.microsoft.com/office/drawing/2014/chartex" xmlns:cx1="http://schemas.microsoft.com/office/drawing/2015/9/8/chartex" xmlns:cx2="http://schemas.microsoft.com/office/drawing/2015/10/21/chartex" xmlns:cx3="http://schemas.microsoft.com/office/drawing/2016/5/9/chartex" xmlns:cx4="http://schemas.microsoft.com/office/drawing/2016/5/10/chartex" xmlns:cx5="http://schemas.microsoft.com/office/drawing/2016/5/11/chartex" xmlns:cx6="http://schemas.microsoft.com/office/drawing/2016/5/12/chartex" xmlns:cx7="http://schemas.microsoft.com/office/drawing/2016/5/13/chartex" xmlns:cx8="http://schemas.microsoft.com/office/drawing/2016/5/14/chartex" xmlns:mc="http://schemas.openxmlformats.org/markup-compatibility/2006" xmlns:aink="http://schemas.microsoft.com/office/drawing/2016/ink" xmlns:am3d="http://schemas.microsoft.com/office/drawing/2017/model3d" xmlns:o="urn:schemas-microsoft-com:office:office" xmlns:oel="http://schemas.microsoft.com/office/2019/extlst" xmlns:r="http://schemas.openxmlformats.org/officeDocument/2006/relationships" xmlns:m="http://schemas.openxmlformats.org/officeDocument/2006/math" xmlns:v="urn:schemas-microsoft-com:vml" xmlns:wp14="http://schemas.microsoft.com/office/word/2010/wordprocessingDrawing" xmlns:wp="http://schemas.openxmlformats.org/drawingml/2006/wordprocessingDrawing" xmlns:w10="urn:schemas-microsoft-com:office:word" xmlns:w="http://schemas.openxmlformats.org/wordprocessingml/2006/main" xmlns:w14="http://schemas.microsoft.com/office/word/2010/wordml" xmlns:w15="http://schemas.microsoft.com/office/word/2012/wordml" xmlns:w16cex="http://schemas.microsoft.com/office/word/2018/wordml/cex" xmlns:w16cid="http://schemas.microsoft.com/office/word/2016/wordml/cid" xmlns:w16="http://schemas.microsoft.com/office/word/2018/wordml" xmlns:w16du="http://schemas.microsoft.com/office/word/2023/wordml/word16du" xmlns:w16sdtdh="http://schemas.microsoft.com/office/word/2020/wordml/sdtdatahash" xmlns:w16sdtfl="http://schemas.microsoft.com/office/word/2024/wordml/sdtformatlock" xmlns:w16se="http://schemas.microsoft.com/office/word/2015/wordml/symex" xmlns:wpg="http://schemas.microsoft.com/office/word/2010/wordprocessingGroup" xmlns:wpi="http://schemas.microsoft.com/office/word/2010/wordprocessingInk" xmlns:wne="http://schemas.microsoft.com/office/word/2006/wordml" xmlns:wps="http://schemas.microsoft.com/office/word/2010/wordprocessingShape" mc:Ignorable="w14 w15 w16se w16cid w16 w16cex w16sdtdh w16sdtfl w16du wp14">
+<w:document xmlns:wpc="http://schemas.microsoft.com/office/word/2010/wordprocessingCanvas" xmlns:cx="http://schemas.microsoft.com/office/drawing/2014/chartex" xmlns:cx1="http://schemas.microsoft.com/office/drawing/2015/9/8/chartex" xmlns:cx2="http://schemas.microsoft.com/office/drawing/2015/10/21/chartex" xmlns:cx3="http://schemas.microsoft.com/office/drawing/2016/5/9/chartex" xmlns:cx4="http://schemas.microsoft.com/office/drawing/2016/5/10/chartex" xmlns:cx5="http://schemas.microsoft.com/office/drawing/2016/5/11/chartex" xmlns:cx6="http://schemas.microsoft.com/office/drawing/2016/5/12/chartex" xmlns:cx7="http://schemas.microsoft.com/office/drawing/2016/5/13/chartex" xmlns:cx8="http://schemas.microsoft.com/office/drawing/2016/5/14/chartex" xmlns:mc="http://schemas.openxmlformats.org/markup-compatibility/2006" xmlns:aink="http://schemas.microsoft.com/office/drawing/2016/ink" xmlns:am3d="http://schemas.microsoft.com/office/drawing/2017/model3d" xmlns:o="urn:schemas-microsoft-com:office:office" xmlns:r="http://schemas.openxmlformats.org/officeDocument/2006/relationships" xmlns:m="http://schemas.openxmlformats.org/officeDocument/2006/math" xmlns:v="urn:schemas-microsoft-com:vml" xmlns:wp14="http://schemas.microsoft.com/office/word/2010/wordprocessingDrawing" xmlns:wp="http://schemas.openxmlformats.org/drawingml/2006/wordprocessingDrawing" xmlns:w10="urn:schemas-microsoft-com:office:word" xmlns:w="http://schemas.openxmlformats.org/wordprocessingml/2006/main" xmlns:w14="http://schemas.microsoft.com/office/word/2010/wordml" xmlns:w15="http://schemas.microsoft.com/office/word/2012/wordml" xmlns:w16cid="http://schemas.microsoft.com/office/word/2016/wordml/cid" xmlns:w16se="http://schemas.microsoft.com/office/word/2015/wordml/symex" xmlns:wpg="http://schemas.microsoft.com/office/word/2010/wordprocessingGroup" xmlns:wpi="http://schemas.microsoft.com/office/word/2010/wordprocessingInk" xmlns:wne="http://schemas.microsoft.com/office/word/2006/wordml" xmlns:wps="http://schemas.microsoft.com/office/word/2010/wordprocessingShape" mc:Ignorable="w14 w15 w16se w16cid wp14">
   <w:body>
     <w:p>
       <w:pPr>
@@ -10,6 +10,8 @@
           <w:bCs/>
         </w:rPr>
       </w:pPr>
+      <w:bookmarkStart w:id="0" w:name="_GoBack"/>
+      <w:bookmarkEnd w:id="0"/>
       <w:r>
         <w:rPr>
           <w:rFonts w:ascii="Times New Roman" w:hAnsi="Times New Roman" w:cs="Times New Roman"/>
@@ -211,445 +213,422 @@
         <w:rPr>
           <w:rFonts w:ascii="Times New Roman" w:hAnsi="Times New Roman" w:cs="Times New Roman"/>
         </w:rPr>
-        <w:t>[*</w:t>
-      </w:r>
+        <w:t>[*].</w:t>
+      </w:r>
+      <w:proofErr w:type="spellStart"/>
+      <w:r>
+        <w:rPr>
+          <w:rFonts w:ascii="Times New Roman" w:hAnsi="Times New Roman" w:cs="Times New Roman"/>
+        </w:rPr>
+        <w:t>SecurityGroups</w:t>
+      </w:r>
+      <w:proofErr w:type="spellEnd"/>
+      <w:r>
+        <w:rPr>
+          <w:rFonts w:ascii="Times New Roman" w:hAnsi="Times New Roman" w:cs="Times New Roman"/>
+        </w:rPr>
+        <w:t>[*].</w:t>
+      </w:r>
+      <w:proofErr w:type="spellStart"/>
+      <w:r>
+        <w:rPr>
+          <w:rFonts w:ascii="Times New Roman" w:hAnsi="Times New Roman" w:cs="Times New Roman"/>
+        </w:rPr>
+        <w:t>GroupId</w:t>
+      </w:r>
+      <w:proofErr w:type="spellEnd"/>
+      <w:r>
+        <w:rPr>
+          <w:rFonts w:ascii="Times New Roman" w:hAnsi="Times New Roman" w:cs="Times New Roman"/>
+        </w:rPr>
+        <w:t>'</w:t>
+      </w:r>
+    </w:p>
+    <w:p>
+      <w:pPr>
+        <w:rPr>
+          <w:rFonts w:ascii="Times New Roman" w:hAnsi="Times New Roman" w:cs="Times New Roman"/>
+          <w:b/>
+          <w:bCs/>
+        </w:rPr>
+      </w:pPr>
+      <w:r>
+        <w:rPr>
+          <w:rFonts w:ascii="Times New Roman" w:hAnsi="Times New Roman" w:cs="Times New Roman"/>
+          <w:b/>
+          <w:bCs/>
+        </w:rPr>
+        <w:t>Verifies network reachability between AWS and Azure.</w:t>
+      </w:r>
+    </w:p>
+    <w:p>
+      <w:pPr>
+        <w:rPr>
+          <w:rFonts w:ascii="Times New Roman" w:hAnsi="Times New Roman" w:cs="Times New Roman"/>
+        </w:rPr>
+      </w:pPr>
+      <w:proofErr w:type="spellStart"/>
+      <w:r>
+        <w:rPr>
+          <w:rFonts w:ascii="Times New Roman" w:hAnsi="Times New Roman" w:cs="Times New Roman"/>
+        </w:rPr>
+        <w:t>aws</w:t>
+      </w:r>
+      <w:proofErr w:type="spellEnd"/>
+      <w:r>
+        <w:rPr>
+          <w:rFonts w:ascii="Times New Roman" w:hAnsi="Times New Roman" w:cs="Times New Roman"/>
+        </w:rPr>
+        <w:t xml:space="preserve"> ec2 authorize-security-group-ingress --group-id sg-0abcdef1234567890 --protocol </w:t>
+      </w:r>
+      <w:proofErr w:type="spellStart"/>
+      <w:r>
+        <w:rPr>
+          <w:rFonts w:ascii="Times New Roman" w:hAnsi="Times New Roman" w:cs="Times New Roman"/>
+        </w:rPr>
+        <w:t>icmp</w:t>
+      </w:r>
+      <w:proofErr w:type="spellEnd"/>
+      <w:r>
+        <w:rPr>
+          <w:rFonts w:ascii="Times New Roman" w:hAnsi="Times New Roman" w:cs="Times New Roman"/>
+        </w:rPr>
+        <w:t xml:space="preserve"> --port -1 --</w:t>
+      </w:r>
+      <w:proofErr w:type="spellStart"/>
+      <w:r>
+        <w:rPr>
+          <w:rFonts w:ascii="Times New Roman" w:hAnsi="Times New Roman" w:cs="Times New Roman"/>
+        </w:rPr>
+        <w:t>cidr</w:t>
+      </w:r>
+      <w:proofErr w:type="spellEnd"/>
+      <w:r>
+        <w:rPr>
+          <w:rFonts w:ascii="Times New Roman" w:hAnsi="Times New Roman" w:cs="Times New Roman"/>
+        </w:rPr>
+        <w:t xml:space="preserve"> &lt;AZURE_PRIVATE_IP&gt;/32</w:t>
+      </w:r>
+    </w:p>
+    <w:p>
+      <w:pPr>
+        <w:rPr>
+          <w:rFonts w:ascii="Times New Roman" w:hAnsi="Times New Roman" w:cs="Times New Roman"/>
+          <w:b/>
+          <w:bCs/>
+        </w:rPr>
+      </w:pPr>
+      <w:r>
+        <w:rPr>
+          <w:rFonts w:ascii="Times New Roman" w:hAnsi="Times New Roman" w:cs="Times New Roman"/>
+          <w:b/>
+          <w:bCs/>
+        </w:rPr>
+        <w:t>Ensures VPN tunnel remains active.</w:t>
+      </w:r>
+    </w:p>
+    <w:p>
+      <w:pPr>
+        <w:rPr>
+          <w:rFonts w:ascii="Times New Roman" w:hAnsi="Times New Roman" w:cs="Times New Roman"/>
+        </w:rPr>
+      </w:pPr>
+      <w:proofErr w:type="spellStart"/>
+      <w:r>
+        <w:rPr>
+          <w:rFonts w:ascii="Times New Roman" w:hAnsi="Times New Roman" w:cs="Times New Roman"/>
+        </w:rPr>
+        <w:t>aws</w:t>
+      </w:r>
+      <w:proofErr w:type="spellEnd"/>
+      <w:r>
+        <w:rPr>
+          <w:rFonts w:ascii="Times New Roman" w:hAnsi="Times New Roman" w:cs="Times New Roman"/>
+        </w:rPr>
+        <w:t xml:space="preserve"> ec2 authorize-security-group-ingress --group-id sg-0abcdef1234567890 --protocol </w:t>
+      </w:r>
+      <w:proofErr w:type="spellStart"/>
+      <w:r>
+        <w:rPr>
+          <w:rFonts w:ascii="Times New Roman" w:hAnsi="Times New Roman" w:cs="Times New Roman"/>
+        </w:rPr>
+        <w:t>udp</w:t>
+      </w:r>
+      <w:proofErr w:type="spellEnd"/>
+      <w:r>
+        <w:rPr>
+          <w:rFonts w:ascii="Times New Roman" w:hAnsi="Times New Roman" w:cs="Times New Roman"/>
+        </w:rPr>
+        <w:t xml:space="preserve"> --port 51820 --</w:t>
+      </w:r>
+      <w:proofErr w:type="spellStart"/>
+      <w:r>
+        <w:rPr>
+          <w:rFonts w:ascii="Times New Roman" w:hAnsi="Times New Roman" w:cs="Times New Roman"/>
+        </w:rPr>
+        <w:t>cidr</w:t>
+      </w:r>
+      <w:proofErr w:type="spellEnd"/>
+      <w:r>
+        <w:rPr>
+          <w:rFonts w:ascii="Times New Roman" w:hAnsi="Times New Roman" w:cs="Times New Roman"/>
+        </w:rPr>
+        <w:t xml:space="preserve"> &lt;AZURE_PRIVATE_IP&gt;/32</w:t>
+      </w:r>
+    </w:p>
+    <w:p>
+      <w:pPr>
+        <w:rPr>
+          <w:rFonts w:ascii="Times New Roman" w:hAnsi="Times New Roman" w:cs="Times New Roman"/>
+          <w:b/>
+          <w:bCs/>
+        </w:rPr>
+      </w:pPr>
+      <w:r>
+        <w:rPr>
+          <w:rFonts w:ascii="Times New Roman" w:hAnsi="Times New Roman" w:cs="Times New Roman"/>
+          <w:b/>
+          <w:bCs/>
+        </w:rPr>
+        <w:t>Allows SSH access for debugging and management.</w:t>
+      </w:r>
+    </w:p>
+    <w:p>
+      <w:pPr>
+        <w:rPr>
+          <w:rFonts w:ascii="Times New Roman" w:hAnsi="Times New Roman" w:cs="Times New Roman"/>
+        </w:rPr>
+      </w:pPr>
+      <w:proofErr w:type="spellStart"/>
+      <w:r>
+        <w:rPr>
+          <w:rFonts w:ascii="Times New Roman" w:hAnsi="Times New Roman" w:cs="Times New Roman"/>
+        </w:rPr>
+        <w:t>aws</w:t>
+      </w:r>
+      <w:proofErr w:type="spellEnd"/>
+      <w:r>
+        <w:rPr>
+          <w:rFonts w:ascii="Times New Roman" w:hAnsi="Times New Roman" w:cs="Times New Roman"/>
+        </w:rPr>
+        <w:t xml:space="preserve"> ec2 authorize-security-group-ingress --group-id sg-0abcdef1234567890 --protocol </w:t>
+      </w:r>
+      <w:proofErr w:type="spellStart"/>
+      <w:r>
+        <w:rPr>
+          <w:rFonts w:ascii="Times New Roman" w:hAnsi="Times New Roman" w:cs="Times New Roman"/>
+        </w:rPr>
+        <w:t>tcp</w:t>
+      </w:r>
+      <w:proofErr w:type="spellEnd"/>
+      <w:r>
+        <w:rPr>
+          <w:rFonts w:ascii="Times New Roman" w:hAnsi="Times New Roman" w:cs="Times New Roman"/>
+        </w:rPr>
+        <w:t xml:space="preserve"> --port 22 --</w:t>
+      </w:r>
+      <w:proofErr w:type="spellStart"/>
+      <w:r>
+        <w:rPr>
+          <w:rFonts w:ascii="Times New Roman" w:hAnsi="Times New Roman" w:cs="Times New Roman"/>
+        </w:rPr>
+        <w:t>cidr</w:t>
+      </w:r>
+      <w:proofErr w:type="spellEnd"/>
+      <w:r>
+        <w:rPr>
+          <w:rFonts w:ascii="Times New Roman" w:hAnsi="Times New Roman" w:cs="Times New Roman"/>
+        </w:rPr>
+        <w:t xml:space="preserve"> &lt;AZURE_PRIVATE_IP&gt;/32</w:t>
+      </w:r>
+    </w:p>
+    <w:p>
+      <w:pPr>
+        <w:rPr>
+          <w:rFonts w:ascii="Times New Roman" w:hAnsi="Times New Roman" w:cs="Times New Roman"/>
+        </w:rPr>
+      </w:pPr>
+    </w:p>
+    <w:p>
+      <w:pPr>
+        <w:rPr>
+          <w:rFonts w:ascii="Times New Roman" w:hAnsi="Times New Roman" w:cs="Times New Roman"/>
+          <w:b/>
+          <w:bCs/>
+        </w:rPr>
+      </w:pPr>
+      <w:r>
+        <w:rPr>
+          <w:rFonts w:ascii="Times New Roman" w:hAnsi="Times New Roman" w:cs="Times New Roman"/>
+          <w:b/>
+          <w:bCs/>
+        </w:rPr>
+        <w:t>Allows public web access to applications running on AWS.</w:t>
+      </w:r>
+    </w:p>
+    <w:p>
+      <w:pPr>
+        <w:rPr>
+          <w:rFonts w:ascii="Times New Roman" w:hAnsi="Times New Roman" w:cs="Times New Roman"/>
+        </w:rPr>
+      </w:pPr>
+      <w:proofErr w:type="spellStart"/>
+      <w:r>
+        <w:rPr>
+          <w:rFonts w:ascii="Times New Roman" w:hAnsi="Times New Roman" w:cs="Times New Roman"/>
+        </w:rPr>
+        <w:t>aws</w:t>
+      </w:r>
+      <w:proofErr w:type="spellEnd"/>
+      <w:r>
+        <w:rPr>
+          <w:rFonts w:ascii="Times New Roman" w:hAnsi="Times New Roman" w:cs="Times New Roman"/>
+        </w:rPr>
+        <w:t xml:space="preserve"> ec2 authorize-security-group-ingress --group-id sg-0abcdef1234567890 --protocol </w:t>
+      </w:r>
+      <w:proofErr w:type="spellStart"/>
+      <w:r>
+        <w:rPr>
+          <w:rFonts w:ascii="Times New Roman" w:hAnsi="Times New Roman" w:cs="Times New Roman"/>
+        </w:rPr>
+        <w:t>tcp</w:t>
+      </w:r>
+      <w:proofErr w:type="spellEnd"/>
+      <w:r>
+        <w:rPr>
+          <w:rFonts w:ascii="Times New Roman" w:hAnsi="Times New Roman" w:cs="Times New Roman"/>
+        </w:rPr>
+        <w:t xml:space="preserve"> --port 80 --</w:t>
+      </w:r>
+      <w:proofErr w:type="spellStart"/>
+      <w:r>
+        <w:rPr>
+          <w:rFonts w:ascii="Times New Roman" w:hAnsi="Times New Roman" w:cs="Times New Roman"/>
+        </w:rPr>
+        <w:t>cidr</w:t>
+      </w:r>
+      <w:proofErr w:type="spellEnd"/>
+      <w:r>
+        <w:rPr>
+          <w:rFonts w:ascii="Times New Roman" w:hAnsi="Times New Roman" w:cs="Times New Roman"/>
+        </w:rPr>
+        <w:t xml:space="preserve"> 0.0.0.0/0</w:t>
+      </w:r>
+    </w:p>
+    <w:p>
+      <w:pPr>
+        <w:rPr>
+          <w:rFonts w:ascii="Times New Roman" w:hAnsi="Times New Roman" w:cs="Times New Roman"/>
+        </w:rPr>
+      </w:pPr>
+      <w:proofErr w:type="spellStart"/>
+      <w:r>
+        <w:rPr>
+          <w:rFonts w:ascii="Times New Roman" w:hAnsi="Times New Roman" w:cs="Times New Roman"/>
+        </w:rPr>
+        <w:t>aws</w:t>
+      </w:r>
+      <w:proofErr w:type="spellEnd"/>
+      <w:r>
+        <w:rPr>
+          <w:rFonts w:ascii="Times New Roman" w:hAnsi="Times New Roman" w:cs="Times New Roman"/>
+        </w:rPr>
+        <w:t xml:space="preserve"> ec2 authorize-security-group-ingress --group-id sg-0abcdef1234567890 --protocol </w:t>
+      </w:r>
+      <w:proofErr w:type="spellStart"/>
+      <w:r>
+        <w:rPr>
+          <w:rFonts w:ascii="Times New Roman" w:hAnsi="Times New Roman" w:cs="Times New Roman"/>
+        </w:rPr>
+        <w:t>tcp</w:t>
+      </w:r>
+      <w:proofErr w:type="spellEnd"/>
+      <w:r>
+        <w:rPr>
+          <w:rFonts w:ascii="Times New Roman" w:hAnsi="Times New Roman" w:cs="Times New Roman"/>
+        </w:rPr>
+        <w:t xml:space="preserve"> --port 443 --</w:t>
+      </w:r>
+      <w:proofErr w:type="spellStart"/>
+      <w:r>
+        <w:rPr>
+          <w:rFonts w:ascii="Times New Roman" w:hAnsi="Times New Roman" w:cs="Times New Roman"/>
+        </w:rPr>
+        <w:t>cidr</w:t>
+      </w:r>
+      <w:proofErr w:type="spellEnd"/>
+      <w:r>
+        <w:rPr>
+          <w:rFonts w:ascii="Times New Roman" w:hAnsi="Times New Roman" w:cs="Times New Roman"/>
+        </w:rPr>
+        <w:t xml:space="preserve"> 0.0.0.0/0</w:t>
+      </w:r>
+    </w:p>
+    <w:p>
+      <w:pPr>
+        <w:rPr>
+          <w:rFonts w:ascii="Times New Roman" w:hAnsi="Times New Roman" w:cs="Times New Roman"/>
+        </w:rPr>
+      </w:pPr>
+    </w:p>
+    <w:p>
+      <w:pPr>
+        <w:rPr>
+          <w:rFonts w:ascii="Times New Roman" w:hAnsi="Times New Roman" w:cs="Times New Roman"/>
+          <w:b/>
+          <w:bCs/>
+        </w:rPr>
+      </w:pPr>
+      <w:r>
+        <w:rPr>
+          <w:rFonts w:ascii="Times New Roman" w:hAnsi="Times New Roman" w:cs="Times New Roman"/>
+          <w:b/>
+          <w:bCs/>
+        </w:rPr>
+        <w:t>If all rules are applied correctly, proceed to Azure.</w:t>
+      </w:r>
+    </w:p>
+    <w:p>
+      <w:pPr>
+        <w:rPr>
+          <w:rFonts w:ascii="Times New Roman" w:hAnsi="Times New Roman" w:cs="Times New Roman"/>
+        </w:rPr>
+      </w:pPr>
+      <w:proofErr w:type="spellStart"/>
+      <w:r>
+        <w:rPr>
+          <w:rFonts w:ascii="Times New Roman" w:hAnsi="Times New Roman" w:cs="Times New Roman"/>
+        </w:rPr>
+        <w:t>aws</w:t>
+      </w:r>
+      <w:proofErr w:type="spellEnd"/>
+      <w:r>
+        <w:rPr>
+          <w:rFonts w:ascii="Times New Roman" w:hAnsi="Times New Roman" w:cs="Times New Roman"/>
+        </w:rPr>
+        <w:t xml:space="preserve"> ec2 describe-security-groups --group-ids sg-0abcdef1234567890 --query '</w:t>
+      </w:r>
+      <w:proofErr w:type="spellStart"/>
       <w:proofErr w:type="gramStart"/>
       <w:r>
         <w:rPr>
           <w:rFonts w:ascii="Times New Roman" w:hAnsi="Times New Roman" w:cs="Times New Roman"/>
         </w:rPr>
-        <w:t>].</w:t>
-      </w:r>
-      <w:proofErr w:type="spellStart"/>
-      <w:r>
-        <w:rPr>
-          <w:rFonts w:ascii="Times New Roman" w:hAnsi="Times New Roman" w:cs="Times New Roman"/>
-        </w:rPr>
         <w:t>SecurityGroups</w:t>
       </w:r>
       <w:proofErr w:type="spellEnd"/>
+      <w:r>
+        <w:rPr>
+          <w:rFonts w:ascii="Times New Roman" w:hAnsi="Times New Roman" w:cs="Times New Roman"/>
+        </w:rPr>
+        <w:t>[</w:t>
+      </w:r>
       <w:proofErr w:type="gramEnd"/>
       <w:r>
         <w:rPr>
           <w:rFonts w:ascii="Times New Roman" w:hAnsi="Times New Roman" w:cs="Times New Roman"/>
         </w:rPr>
-        <w:t>[*</w:t>
-      </w:r>
-      <w:proofErr w:type="gramStart"/>
-      <w:r>
-        <w:rPr>
-          <w:rFonts w:ascii="Times New Roman" w:hAnsi="Times New Roman" w:cs="Times New Roman"/>
-        </w:rPr>
-        <w:t>].</w:t>
-      </w:r>
-      <w:proofErr w:type="spellStart"/>
-      <w:r>
-        <w:rPr>
-          <w:rFonts w:ascii="Times New Roman" w:hAnsi="Times New Roman" w:cs="Times New Roman"/>
-        </w:rPr>
-        <w:t>GroupId</w:t>
-      </w:r>
-      <w:proofErr w:type="spellEnd"/>
-      <w:proofErr w:type="gramEnd"/>
-      <w:r>
-        <w:rPr>
-          <w:rFonts w:ascii="Times New Roman" w:hAnsi="Times New Roman" w:cs="Times New Roman"/>
-        </w:rPr>
-        <w:t>'</w:t>
-      </w:r>
-    </w:p>
-    <w:p>
-      <w:pPr>
-        <w:rPr>
-          <w:rFonts w:ascii="Times New Roman" w:hAnsi="Times New Roman" w:cs="Times New Roman"/>
-          <w:b/>
-          <w:bCs/>
-        </w:rPr>
-      </w:pPr>
-      <w:r>
-        <w:rPr>
-          <w:rFonts w:ascii="Times New Roman" w:hAnsi="Times New Roman" w:cs="Times New Roman"/>
-          <w:b/>
-          <w:bCs/>
-        </w:rPr>
-        <w:t>Verifies network reachability between AWS and Azure.</w:t>
-      </w:r>
-    </w:p>
-    <w:p>
-      <w:pPr>
-        <w:rPr>
-          <w:rFonts w:ascii="Times New Roman" w:hAnsi="Times New Roman" w:cs="Times New Roman"/>
-        </w:rPr>
-      </w:pPr>
-      <w:proofErr w:type="spellStart"/>
-      <w:r>
-        <w:rPr>
-          <w:rFonts w:ascii="Times New Roman" w:hAnsi="Times New Roman" w:cs="Times New Roman"/>
-        </w:rPr>
-        <w:t>aws</w:t>
-      </w:r>
-      <w:proofErr w:type="spellEnd"/>
-      <w:r>
-        <w:rPr>
-          <w:rFonts w:ascii="Times New Roman" w:hAnsi="Times New Roman" w:cs="Times New Roman"/>
-        </w:rPr>
-        <w:t xml:space="preserve"> ec2 authorize-security-group-ingress --group-id sg-0abcdef1234567890 --protocol </w:t>
-      </w:r>
-      <w:proofErr w:type="spellStart"/>
-      <w:r>
-        <w:rPr>
-          <w:rFonts w:ascii="Times New Roman" w:hAnsi="Times New Roman" w:cs="Times New Roman"/>
-        </w:rPr>
-        <w:t>icmp</w:t>
-      </w:r>
-      <w:proofErr w:type="spellEnd"/>
-      <w:r>
-        <w:rPr>
-          <w:rFonts w:ascii="Times New Roman" w:hAnsi="Times New Roman" w:cs="Times New Roman"/>
-        </w:rPr>
-        <w:t xml:space="preserve"> --port -1 --</w:t>
-      </w:r>
-      <w:proofErr w:type="spellStart"/>
-      <w:r>
-        <w:rPr>
-          <w:rFonts w:ascii="Times New Roman" w:hAnsi="Times New Roman" w:cs="Times New Roman"/>
-        </w:rPr>
-        <w:t>cidr</w:t>
-      </w:r>
-      <w:proofErr w:type="spellEnd"/>
-      <w:r>
-        <w:rPr>
-          <w:rFonts w:ascii="Times New Roman" w:hAnsi="Times New Roman" w:cs="Times New Roman"/>
-        </w:rPr>
-        <w:t xml:space="preserve"> &lt;AZURE_PRIVATE_IP&gt;/32</w:t>
-      </w:r>
-    </w:p>
-    <w:p>
-      <w:pPr>
-        <w:rPr>
-          <w:rFonts w:ascii="Times New Roman" w:hAnsi="Times New Roman" w:cs="Times New Roman"/>
-          <w:b/>
-          <w:bCs/>
-        </w:rPr>
-      </w:pPr>
-      <w:r>
-        <w:rPr>
-          <w:rFonts w:ascii="Times New Roman" w:hAnsi="Times New Roman" w:cs="Times New Roman"/>
-          <w:b/>
-          <w:bCs/>
-        </w:rPr>
-        <w:t>Ensures VPN tunnel remains active.</w:t>
-      </w:r>
-    </w:p>
-    <w:p>
-      <w:pPr>
-        <w:rPr>
-          <w:rFonts w:ascii="Times New Roman" w:hAnsi="Times New Roman" w:cs="Times New Roman"/>
-        </w:rPr>
-      </w:pPr>
-      <w:proofErr w:type="spellStart"/>
-      <w:r>
-        <w:rPr>
-          <w:rFonts w:ascii="Times New Roman" w:hAnsi="Times New Roman" w:cs="Times New Roman"/>
-        </w:rPr>
-        <w:t>aws</w:t>
-      </w:r>
-      <w:proofErr w:type="spellEnd"/>
-      <w:r>
-        <w:rPr>
-          <w:rFonts w:ascii="Times New Roman" w:hAnsi="Times New Roman" w:cs="Times New Roman"/>
-        </w:rPr>
-        <w:t xml:space="preserve"> ec2 authorize-security-group-ingress --group-id sg-0abcdef1234567890 --protocol </w:t>
-      </w:r>
-      <w:proofErr w:type="spellStart"/>
-      <w:r>
-        <w:rPr>
-          <w:rFonts w:ascii="Times New Roman" w:hAnsi="Times New Roman" w:cs="Times New Roman"/>
-        </w:rPr>
-        <w:t>udp</w:t>
-      </w:r>
-      <w:proofErr w:type="spellEnd"/>
-      <w:r>
-        <w:rPr>
-          <w:rFonts w:ascii="Times New Roman" w:hAnsi="Times New Roman" w:cs="Times New Roman"/>
-        </w:rPr>
-        <w:t xml:space="preserve"> --port 51820 --</w:t>
-      </w:r>
-      <w:proofErr w:type="spellStart"/>
-      <w:r>
-        <w:rPr>
-          <w:rFonts w:ascii="Times New Roman" w:hAnsi="Times New Roman" w:cs="Times New Roman"/>
-        </w:rPr>
-        <w:t>cidr</w:t>
-      </w:r>
-      <w:proofErr w:type="spellEnd"/>
-      <w:r>
-        <w:rPr>
-          <w:rFonts w:ascii="Times New Roman" w:hAnsi="Times New Roman" w:cs="Times New Roman"/>
-        </w:rPr>
-        <w:t xml:space="preserve"> &lt;AZURE_PRIVATE_IP&gt;/32</w:t>
-      </w:r>
-    </w:p>
-    <w:p>
-      <w:pPr>
-        <w:rPr>
-          <w:rFonts w:ascii="Times New Roman" w:hAnsi="Times New Roman" w:cs="Times New Roman"/>
-          <w:b/>
-          <w:bCs/>
-        </w:rPr>
-      </w:pPr>
-      <w:r>
-        <w:rPr>
-          <w:rFonts w:ascii="Times New Roman" w:hAnsi="Times New Roman" w:cs="Times New Roman"/>
-          <w:b/>
-          <w:bCs/>
-        </w:rPr>
-        <w:t>Allows SSH access for debugging and management.</w:t>
-      </w:r>
-    </w:p>
-    <w:p>
-      <w:pPr>
-        <w:rPr>
-          <w:rFonts w:ascii="Times New Roman" w:hAnsi="Times New Roman" w:cs="Times New Roman"/>
-        </w:rPr>
-      </w:pPr>
-      <w:proofErr w:type="spellStart"/>
-      <w:r>
-        <w:rPr>
-          <w:rFonts w:ascii="Times New Roman" w:hAnsi="Times New Roman" w:cs="Times New Roman"/>
-        </w:rPr>
-        <w:t>aws</w:t>
-      </w:r>
-      <w:proofErr w:type="spellEnd"/>
-      <w:r>
-        <w:rPr>
-          <w:rFonts w:ascii="Times New Roman" w:hAnsi="Times New Roman" w:cs="Times New Roman"/>
-        </w:rPr>
-        <w:t xml:space="preserve"> ec2 authorize-security-group-ingress --group-id sg-0abcdef1234567890 --protocol </w:t>
-      </w:r>
-      <w:proofErr w:type="spellStart"/>
-      <w:r>
-        <w:rPr>
-          <w:rFonts w:ascii="Times New Roman" w:hAnsi="Times New Roman" w:cs="Times New Roman"/>
-        </w:rPr>
-        <w:t>tcp</w:t>
-      </w:r>
-      <w:proofErr w:type="spellEnd"/>
-      <w:r>
-        <w:rPr>
-          <w:rFonts w:ascii="Times New Roman" w:hAnsi="Times New Roman" w:cs="Times New Roman"/>
-        </w:rPr>
-        <w:t xml:space="preserve"> --port 22 --</w:t>
-      </w:r>
-      <w:proofErr w:type="spellStart"/>
-      <w:r>
-        <w:rPr>
-          <w:rFonts w:ascii="Times New Roman" w:hAnsi="Times New Roman" w:cs="Times New Roman"/>
-        </w:rPr>
-        <w:t>cidr</w:t>
-      </w:r>
-      <w:proofErr w:type="spellEnd"/>
-      <w:r>
-        <w:rPr>
-          <w:rFonts w:ascii="Times New Roman" w:hAnsi="Times New Roman" w:cs="Times New Roman"/>
-        </w:rPr>
-        <w:t xml:space="preserve"> &lt;AZURE_PRIVATE_IP&gt;/32</w:t>
-      </w:r>
-    </w:p>
-    <w:p>
-      <w:pPr>
-        <w:rPr>
-          <w:rFonts w:ascii="Times New Roman" w:hAnsi="Times New Roman" w:cs="Times New Roman"/>
-        </w:rPr>
-      </w:pPr>
-    </w:p>
-    <w:p>
-      <w:pPr>
-        <w:rPr>
-          <w:rFonts w:ascii="Times New Roman" w:hAnsi="Times New Roman" w:cs="Times New Roman"/>
-          <w:b/>
-          <w:bCs/>
-        </w:rPr>
-      </w:pPr>
-      <w:r>
-        <w:rPr>
-          <w:rFonts w:ascii="Times New Roman" w:hAnsi="Times New Roman" w:cs="Times New Roman"/>
-          <w:b/>
-          <w:bCs/>
-        </w:rPr>
-        <w:t>Allows public web access to applications running on AWS.</w:t>
-      </w:r>
-    </w:p>
-    <w:p>
-      <w:pPr>
-        <w:rPr>
-          <w:rFonts w:ascii="Times New Roman" w:hAnsi="Times New Roman" w:cs="Times New Roman"/>
-        </w:rPr>
-      </w:pPr>
-      <w:proofErr w:type="spellStart"/>
-      <w:r>
-        <w:rPr>
-          <w:rFonts w:ascii="Times New Roman" w:hAnsi="Times New Roman" w:cs="Times New Roman"/>
-        </w:rPr>
-        <w:t>aws</w:t>
-      </w:r>
-      <w:proofErr w:type="spellEnd"/>
-      <w:r>
-        <w:rPr>
-          <w:rFonts w:ascii="Times New Roman" w:hAnsi="Times New Roman" w:cs="Times New Roman"/>
-        </w:rPr>
-        <w:t xml:space="preserve"> ec2 authorize-security-group-ingress --group-id sg-0abcdef1234567890 --protocol </w:t>
-      </w:r>
-      <w:proofErr w:type="spellStart"/>
-      <w:r>
-        <w:rPr>
-          <w:rFonts w:ascii="Times New Roman" w:hAnsi="Times New Roman" w:cs="Times New Roman"/>
-        </w:rPr>
-        <w:t>tcp</w:t>
-      </w:r>
-      <w:proofErr w:type="spellEnd"/>
-      <w:r>
-        <w:rPr>
-          <w:rFonts w:ascii="Times New Roman" w:hAnsi="Times New Roman" w:cs="Times New Roman"/>
-        </w:rPr>
-        <w:t xml:space="preserve"> --port 80 --</w:t>
-      </w:r>
-      <w:proofErr w:type="spellStart"/>
-      <w:r>
-        <w:rPr>
-          <w:rFonts w:ascii="Times New Roman" w:hAnsi="Times New Roman" w:cs="Times New Roman"/>
-        </w:rPr>
-        <w:t>cidr</w:t>
-      </w:r>
-      <w:proofErr w:type="spellEnd"/>
-      <w:r>
-        <w:rPr>
-          <w:rFonts w:ascii="Times New Roman" w:hAnsi="Times New Roman" w:cs="Times New Roman"/>
-        </w:rPr>
-        <w:t xml:space="preserve"> 0.0.0.0/0</w:t>
-      </w:r>
-    </w:p>
-    <w:p>
-      <w:pPr>
-        <w:rPr>
-          <w:rFonts w:ascii="Times New Roman" w:hAnsi="Times New Roman" w:cs="Times New Roman"/>
-        </w:rPr>
-      </w:pPr>
-      <w:proofErr w:type="spellStart"/>
-      <w:r>
-        <w:rPr>
-          <w:rFonts w:ascii="Times New Roman" w:hAnsi="Times New Roman" w:cs="Times New Roman"/>
-        </w:rPr>
-        <w:t>aws</w:t>
-      </w:r>
-      <w:proofErr w:type="spellEnd"/>
-      <w:r>
-        <w:rPr>
-          <w:rFonts w:ascii="Times New Roman" w:hAnsi="Times New Roman" w:cs="Times New Roman"/>
-        </w:rPr>
-        <w:t xml:space="preserve"> ec2 authorize-security-group-ingress --group-id sg-0abcdef1234567890 --protocol </w:t>
-      </w:r>
-      <w:proofErr w:type="spellStart"/>
-      <w:r>
-        <w:rPr>
-          <w:rFonts w:ascii="Times New Roman" w:hAnsi="Times New Roman" w:cs="Times New Roman"/>
-        </w:rPr>
-        <w:t>tcp</w:t>
-      </w:r>
-      <w:proofErr w:type="spellEnd"/>
-      <w:r>
-        <w:rPr>
-          <w:rFonts w:ascii="Times New Roman" w:hAnsi="Times New Roman" w:cs="Times New Roman"/>
-        </w:rPr>
-        <w:t xml:space="preserve"> --port 443 --</w:t>
-      </w:r>
-      <w:proofErr w:type="spellStart"/>
-      <w:r>
-        <w:rPr>
-          <w:rFonts w:ascii="Times New Roman" w:hAnsi="Times New Roman" w:cs="Times New Roman"/>
-        </w:rPr>
-        <w:t>cidr</w:t>
-      </w:r>
-      <w:proofErr w:type="spellEnd"/>
-      <w:r>
-        <w:rPr>
-          <w:rFonts w:ascii="Times New Roman" w:hAnsi="Times New Roman" w:cs="Times New Roman"/>
-        </w:rPr>
-        <w:t xml:space="preserve"> 0.0.0.0/0</w:t>
-      </w:r>
-    </w:p>
-    <w:p>
-      <w:pPr>
-        <w:rPr>
-          <w:rFonts w:ascii="Times New Roman" w:hAnsi="Times New Roman" w:cs="Times New Roman"/>
-        </w:rPr>
-      </w:pPr>
-    </w:p>
-    <w:p>
-      <w:pPr>
-        <w:rPr>
-          <w:rFonts w:ascii="Times New Roman" w:hAnsi="Times New Roman" w:cs="Times New Roman"/>
-          <w:b/>
-          <w:bCs/>
-        </w:rPr>
-      </w:pPr>
-      <w:r>
-        <w:rPr>
-          <w:rFonts w:ascii="Times New Roman" w:hAnsi="Times New Roman" w:cs="Times New Roman"/>
-          <w:b/>
-          <w:bCs/>
-        </w:rPr>
-        <w:t>If all rules are applied correctly, proceed to Azure.</w:t>
-      </w:r>
-    </w:p>
-    <w:p>
-      <w:pPr>
-        <w:rPr>
-          <w:rFonts w:ascii="Times New Roman" w:hAnsi="Times New Roman" w:cs="Times New Roman"/>
-        </w:rPr>
-      </w:pPr>
-      <w:proofErr w:type="spellStart"/>
-      <w:r>
-        <w:rPr>
-          <w:rFonts w:ascii="Times New Roman" w:hAnsi="Times New Roman" w:cs="Times New Roman"/>
-        </w:rPr>
-        <w:t>aws</w:t>
-      </w:r>
-      <w:proofErr w:type="spellEnd"/>
-      <w:r>
-        <w:rPr>
-          <w:rFonts w:ascii="Times New Roman" w:hAnsi="Times New Roman" w:cs="Times New Roman"/>
-        </w:rPr>
-        <w:t xml:space="preserve"> ec2 describe-security-groups --group-ids sg-0abcdef1234567890 --query '</w:t>
-      </w:r>
-      <w:proofErr w:type="spellStart"/>
-      <w:proofErr w:type="gramStart"/>
-      <w:r>
-        <w:rPr>
-          <w:rFonts w:ascii="Times New Roman" w:hAnsi="Times New Roman" w:cs="Times New Roman"/>
-        </w:rPr>
-        <w:t>SecurityGroups</w:t>
-      </w:r>
-      <w:proofErr w:type="spellEnd"/>
-      <w:r>
-        <w:rPr>
-          <w:rFonts w:ascii="Times New Roman" w:hAnsi="Times New Roman" w:cs="Times New Roman"/>
-        </w:rPr>
-        <w:t>[</w:t>
-      </w:r>
-      <w:proofErr w:type="gramEnd"/>
-      <w:r>
-        <w:rPr>
-          <w:rFonts w:ascii="Times New Roman" w:hAnsi="Times New Roman" w:cs="Times New Roman"/>
-        </w:rPr>
-        <w:t>*</w:t>
-      </w:r>
-      <w:proofErr w:type="gramStart"/>
-      <w:r>
-        <w:rPr>
-          <w:rFonts w:ascii="Times New Roman" w:hAnsi="Times New Roman" w:cs="Times New Roman"/>
-        </w:rPr>
-        <w:t>].</w:t>
+        <w:t>*].</w:t>
       </w:r>
       <w:proofErr w:type="spellStart"/>
       <w:r>
@@ -659,7 +638,6 @@
         <w:t>IpPermissions</w:t>
       </w:r>
       <w:proofErr w:type="spellEnd"/>
-      <w:proofErr w:type="gramEnd"/>
       <w:r>
         <w:rPr>
           <w:rFonts w:ascii="Times New Roman" w:hAnsi="Times New Roman" w:cs="Times New Roman"/>
@@ -1879,7 +1857,21 @@
         <w:rPr>
           <w:rFonts w:ascii="Times New Roman" w:hAnsi="Times New Roman" w:cs="Times New Roman"/>
         </w:rPr>
-        <w:t xml:space="preserve"> --namespace AWS/EC2 --statistic Average --period 300 --threshold 80 --comparison-operator GreaterThanThreshold --dimensions Name=</w:t>
+        <w:t xml:space="preserve"> --namespace AWS/EC2 --statistic Average --period 300 --threshold 80 --comparison-operator </w:t>
+      </w:r>
+      <w:proofErr w:type="spellStart"/>
+      <w:r>
+        <w:rPr>
+          <w:rFonts w:ascii="Times New Roman" w:hAnsi="Times New Roman" w:cs="Times New Roman"/>
+        </w:rPr>
+        <w:t>GreaterThanThreshold</w:t>
+      </w:r>
+      <w:proofErr w:type="spellEnd"/>
+      <w:r>
+        <w:rPr>
+          <w:rFonts w:ascii="Times New Roman" w:hAnsi="Times New Roman" w:cs="Times New Roman"/>
+        </w:rPr>
+        <w:t xml:space="preserve"> --dimensions Name=</w:t>
       </w:r>
       <w:proofErr w:type="spellStart"/>
       <w:proofErr w:type="gramStart"/>
@@ -1895,30 +1887,8 @@
         <w:rPr>
           <w:rFonts w:ascii="Times New Roman" w:hAnsi="Times New Roman" w:cs="Times New Roman"/>
         </w:rPr>
-        <w:t xml:space="preserve">=ami-07a64b147d3500b6a --evaluation-periods 2 --alarm-actions </w:t>
-      </w:r>
-      <w:proofErr w:type="gramStart"/>
-      <w:r>
-        <w:rPr>
-          <w:rFonts w:ascii="Times New Roman" w:hAnsi="Times New Roman" w:cs="Times New Roman"/>
-        </w:rPr>
-        <w:t>arn:aws</w:t>
-      </w:r>
-      <w:proofErr w:type="gramEnd"/>
-      <w:r>
-        <w:rPr>
-          <w:rFonts w:ascii="Times New Roman" w:hAnsi="Times New Roman" w:cs="Times New Roman"/>
-        </w:rPr>
-        <w:t>:sns:eu-north-1:</w:t>
-      </w:r>
-      <w:proofErr w:type="gramStart"/>
-      <w:r>
-        <w:rPr>
-          <w:rFonts w:ascii="Times New Roman" w:hAnsi="Times New Roman" w:cs="Times New Roman"/>
-        </w:rPr>
-        <w:t>222634378365:Wireguard</w:t>
-      </w:r>
-      <w:proofErr w:type="gramEnd"/>
+        <w:t>=ami-07a64b147d3500b6a --evaluation-periods 2 --alarm-actions arn:aws:sns:eu-north-1:222634378365:Wireguard</w:t>
+      </w:r>
     </w:p>
     <w:p>
       <w:pPr>
@@ -2198,13 +2168,1357 @@
       <w:pPr>
         <w:rPr>
           <w:rFonts w:ascii="Times New Roman" w:hAnsi="Times New Roman" w:cs="Times New Roman"/>
-        </w:rPr>
-      </w:pPr>
-    </w:p>
-    <w:p>
-      <w:pPr>
-        <w:rPr>
-          <w:rFonts w:ascii="Times New Roman" w:hAnsi="Times New Roman" w:cs="Times New Roman"/>
+          <w:b/>
+          <w:sz w:val="28"/>
+        </w:rPr>
+      </w:pPr>
+      <w:r>
+        <w:rPr>
+          <w:rFonts w:ascii="Times New Roman" w:hAnsi="Times New Roman" w:cs="Times New Roman"/>
+          <w:b/>
+          <w:sz w:val="28"/>
+        </w:rPr>
+        <w:t>CloudTrail and S3 Buckets</w:t>
+      </w:r>
+    </w:p>
+    <w:p>
+      <w:pPr>
+        <w:rPr>
+          <w:rFonts w:ascii="Times New Roman" w:hAnsi="Times New Roman" w:cs="Times New Roman"/>
+        </w:rPr>
+      </w:pPr>
+      <w:proofErr w:type="spellStart"/>
+      <w:r>
+        <w:rPr>
+          <w:rFonts w:ascii="Times New Roman" w:hAnsi="Times New Roman" w:cs="Times New Roman"/>
+        </w:rPr>
+        <w:t>aws</w:t>
+      </w:r>
+      <w:proofErr w:type="spellEnd"/>
+      <w:r>
+        <w:rPr>
+          <w:rFonts w:ascii="Times New Roman" w:hAnsi="Times New Roman" w:cs="Times New Roman"/>
+        </w:rPr>
+        <w:t xml:space="preserve"> </w:t>
+      </w:r>
+      <w:proofErr w:type="spellStart"/>
+      <w:r>
+        <w:rPr>
+          <w:rFonts w:ascii="Times New Roman" w:hAnsi="Times New Roman" w:cs="Times New Roman"/>
+        </w:rPr>
+        <w:t>cloudtrail</w:t>
+      </w:r>
+      <w:proofErr w:type="spellEnd"/>
+      <w:r>
+        <w:rPr>
+          <w:rFonts w:ascii="Times New Roman" w:hAnsi="Times New Roman" w:cs="Times New Roman"/>
+        </w:rPr>
+        <w:t xml:space="preserve"> create-trail --name </w:t>
+      </w:r>
+      <w:proofErr w:type="spellStart"/>
+      <w:r>
+        <w:rPr>
+          <w:rFonts w:ascii="Times New Roman" w:hAnsi="Times New Roman" w:cs="Times New Roman"/>
+        </w:rPr>
+        <w:t>MyTrail</w:t>
+      </w:r>
+      <w:proofErr w:type="spellEnd"/>
+      <w:r>
+        <w:rPr>
+          <w:rFonts w:ascii="Times New Roman" w:hAnsi="Times New Roman" w:cs="Times New Roman"/>
+        </w:rPr>
+        <w:t xml:space="preserve"> --s3-bucket-name my-security-logs</w:t>
+      </w:r>
+    </w:p>
+    <w:p>
+      <w:pPr>
+        <w:rPr>
+          <w:rFonts w:ascii="Times New Roman" w:hAnsi="Times New Roman" w:cs="Times New Roman"/>
+        </w:rPr>
+      </w:pPr>
+      <w:proofErr w:type="spellStart"/>
+      <w:r>
+        <w:rPr>
+          <w:rFonts w:ascii="Times New Roman" w:hAnsi="Times New Roman" w:cs="Times New Roman"/>
+        </w:rPr>
+        <w:t>aws</w:t>
+      </w:r>
+      <w:proofErr w:type="spellEnd"/>
+      <w:r>
+        <w:rPr>
+          <w:rFonts w:ascii="Times New Roman" w:hAnsi="Times New Roman" w:cs="Times New Roman"/>
+        </w:rPr>
+        <w:t xml:space="preserve"> </w:t>
+      </w:r>
+      <w:proofErr w:type="spellStart"/>
+      <w:r>
+        <w:rPr>
+          <w:rFonts w:ascii="Times New Roman" w:hAnsi="Times New Roman" w:cs="Times New Roman"/>
+        </w:rPr>
+        <w:t>cloudtrail</w:t>
+      </w:r>
+      <w:proofErr w:type="spellEnd"/>
+      <w:r>
+        <w:rPr>
+          <w:rFonts w:ascii="Times New Roman" w:hAnsi="Times New Roman" w:cs="Times New Roman"/>
+        </w:rPr>
+        <w:t xml:space="preserve"> start-logging --name </w:t>
+      </w:r>
+      <w:proofErr w:type="spellStart"/>
+      <w:r>
+        <w:rPr>
+          <w:rFonts w:ascii="Times New Roman" w:hAnsi="Times New Roman" w:cs="Times New Roman"/>
+        </w:rPr>
+        <w:t>MyTrail</w:t>
+      </w:r>
+      <w:proofErr w:type="spellEnd"/>
+    </w:p>
+    <w:p>
+      <w:pPr>
+        <w:rPr>
+          <w:rFonts w:ascii="Times New Roman" w:hAnsi="Times New Roman" w:cs="Times New Roman"/>
+        </w:rPr>
+      </w:pPr>
+    </w:p>
+    <w:p>
+      <w:pPr>
+        <w:pStyle w:val="Heading3"/>
+      </w:pPr>
+      <w:r>
+        <w:t>Step 1: Go to S3 Console → cloudtraillogs2025 → Permissions → Bucket Policy</w:t>
+      </w:r>
+    </w:p>
+    <w:p>
+      <w:pPr>
+        <w:spacing w:before="100" w:beforeAutospacing="1" w:after="100" w:afterAutospacing="1"/>
+      </w:pPr>
+      <w:r>
+        <w:t>Paste this correct Policy (replace your bucket name &amp; account id)</w:t>
+      </w:r>
+    </w:p>
+    <w:p>
+      <w:pPr>
+        <w:rPr>
+          <w:rFonts w:ascii="Times New Roman" w:hAnsi="Times New Roman" w:cs="Times New Roman"/>
+        </w:rPr>
+      </w:pPr>
+    </w:p>
+    <w:p>
+      <w:pPr>
+        <w:rPr>
+          <w:rFonts w:ascii="Times New Roman" w:hAnsi="Times New Roman" w:cs="Times New Roman"/>
+        </w:rPr>
+      </w:pPr>
+      <w:r>
+        <w:rPr>
+          <w:rFonts w:ascii="Times New Roman" w:hAnsi="Times New Roman" w:cs="Times New Roman"/>
+        </w:rPr>
+        <w:t>{</w:t>
+      </w:r>
+    </w:p>
+    <w:p>
+      <w:pPr>
+        <w:rPr>
+          <w:rFonts w:ascii="Times New Roman" w:hAnsi="Times New Roman" w:cs="Times New Roman"/>
+        </w:rPr>
+      </w:pPr>
+      <w:r>
+        <w:rPr>
+          <w:rFonts w:ascii="Times New Roman" w:hAnsi="Times New Roman" w:cs="Times New Roman"/>
+        </w:rPr>
+        <w:t xml:space="preserve">    "Version": "2012-10-17",</w:t>
+      </w:r>
+    </w:p>
+    <w:p>
+      <w:pPr>
+        <w:rPr>
+          <w:rFonts w:ascii="Times New Roman" w:hAnsi="Times New Roman" w:cs="Times New Roman"/>
+        </w:rPr>
+      </w:pPr>
+      <w:r>
+        <w:rPr>
+          <w:rFonts w:ascii="Times New Roman" w:hAnsi="Times New Roman" w:cs="Times New Roman"/>
+        </w:rPr>
+        <w:t xml:space="preserve">    "Statement": [</w:t>
+      </w:r>
+    </w:p>
+    <w:p>
+      <w:pPr>
+        <w:rPr>
+          <w:rFonts w:ascii="Times New Roman" w:hAnsi="Times New Roman" w:cs="Times New Roman"/>
+        </w:rPr>
+      </w:pPr>
+      <w:r>
+        <w:rPr>
+          <w:rFonts w:ascii="Times New Roman" w:hAnsi="Times New Roman" w:cs="Times New Roman"/>
+        </w:rPr>
+        <w:t xml:space="preserve">        {</w:t>
+      </w:r>
+    </w:p>
+    <w:p>
+      <w:pPr>
+        <w:rPr>
+          <w:rFonts w:ascii="Times New Roman" w:hAnsi="Times New Roman" w:cs="Times New Roman"/>
+        </w:rPr>
+      </w:pPr>
+      <w:r>
+        <w:rPr>
+          <w:rFonts w:ascii="Times New Roman" w:hAnsi="Times New Roman" w:cs="Times New Roman"/>
+        </w:rPr>
+        <w:t xml:space="preserve">            "Sid": "</w:t>
+      </w:r>
+      <w:proofErr w:type="spellStart"/>
+      <w:r>
+        <w:rPr>
+          <w:rFonts w:ascii="Times New Roman" w:hAnsi="Times New Roman" w:cs="Times New Roman"/>
+        </w:rPr>
+        <w:t>AWSCloudTrailWrite</w:t>
+      </w:r>
+      <w:proofErr w:type="spellEnd"/>
+      <w:r>
+        <w:rPr>
+          <w:rFonts w:ascii="Times New Roman" w:hAnsi="Times New Roman" w:cs="Times New Roman"/>
+        </w:rPr>
+        <w:t>",</w:t>
+      </w:r>
+    </w:p>
+    <w:p>
+      <w:pPr>
+        <w:rPr>
+          <w:rFonts w:ascii="Times New Roman" w:hAnsi="Times New Roman" w:cs="Times New Roman"/>
+        </w:rPr>
+      </w:pPr>
+      <w:r>
+        <w:rPr>
+          <w:rFonts w:ascii="Times New Roman" w:hAnsi="Times New Roman" w:cs="Times New Roman"/>
+        </w:rPr>
+        <w:t xml:space="preserve">            "Effect": "Allow",</w:t>
+      </w:r>
+    </w:p>
+    <w:p>
+      <w:pPr>
+        <w:rPr>
+          <w:rFonts w:ascii="Times New Roman" w:hAnsi="Times New Roman" w:cs="Times New Roman"/>
+        </w:rPr>
+      </w:pPr>
+      <w:r>
+        <w:rPr>
+          <w:rFonts w:ascii="Times New Roman" w:hAnsi="Times New Roman" w:cs="Times New Roman"/>
+        </w:rPr>
+        <w:t xml:space="preserve">            "Principal": {</w:t>
+      </w:r>
+    </w:p>
+    <w:p>
+      <w:pPr>
+        <w:rPr>
+          <w:rFonts w:ascii="Times New Roman" w:hAnsi="Times New Roman" w:cs="Times New Roman"/>
+        </w:rPr>
+      </w:pPr>
+      <w:r>
+        <w:rPr>
+          <w:rFonts w:ascii="Times New Roman" w:hAnsi="Times New Roman" w:cs="Times New Roman"/>
+        </w:rPr>
+        <w:t xml:space="preserve">                "Service": "cloudtrail.amazonaws.com"</w:t>
+      </w:r>
+    </w:p>
+    <w:p>
+      <w:pPr>
+        <w:rPr>
+          <w:rFonts w:ascii="Times New Roman" w:hAnsi="Times New Roman" w:cs="Times New Roman"/>
+        </w:rPr>
+      </w:pPr>
+      <w:r>
+        <w:rPr>
+          <w:rFonts w:ascii="Times New Roman" w:hAnsi="Times New Roman" w:cs="Times New Roman"/>
+        </w:rPr>
+        <w:t xml:space="preserve">            },</w:t>
+      </w:r>
+    </w:p>
+    <w:p>
+      <w:pPr>
+        <w:rPr>
+          <w:rFonts w:ascii="Times New Roman" w:hAnsi="Times New Roman" w:cs="Times New Roman"/>
+        </w:rPr>
+      </w:pPr>
+      <w:r>
+        <w:rPr>
+          <w:rFonts w:ascii="Times New Roman" w:hAnsi="Times New Roman" w:cs="Times New Roman"/>
+        </w:rPr>
+        <w:t xml:space="preserve">            "Action": "s</w:t>
+      </w:r>
+      <w:proofErr w:type="gramStart"/>
+      <w:r>
+        <w:rPr>
+          <w:rFonts w:ascii="Times New Roman" w:hAnsi="Times New Roman" w:cs="Times New Roman"/>
+        </w:rPr>
+        <w:t>3:PutObject</w:t>
+      </w:r>
+      <w:proofErr w:type="gramEnd"/>
+      <w:r>
+        <w:rPr>
+          <w:rFonts w:ascii="Times New Roman" w:hAnsi="Times New Roman" w:cs="Times New Roman"/>
+        </w:rPr>
+        <w:t>",</w:t>
+      </w:r>
+    </w:p>
+    <w:p>
+      <w:pPr>
+        <w:rPr>
+          <w:rFonts w:ascii="Times New Roman" w:hAnsi="Times New Roman" w:cs="Times New Roman"/>
+        </w:rPr>
+      </w:pPr>
+      <w:r>
+        <w:rPr>
+          <w:rFonts w:ascii="Times New Roman" w:hAnsi="Times New Roman" w:cs="Times New Roman"/>
+        </w:rPr>
+        <w:t xml:space="preserve">            "Resource": "</w:t>
+      </w:r>
+      <w:proofErr w:type="gramStart"/>
+      <w:r>
+        <w:rPr>
+          <w:rFonts w:ascii="Times New Roman" w:hAnsi="Times New Roman" w:cs="Times New Roman"/>
+        </w:rPr>
+        <w:t>arn:aws</w:t>
+      </w:r>
+      <w:proofErr w:type="gramEnd"/>
+      <w:r>
+        <w:rPr>
+          <w:rFonts w:ascii="Times New Roman" w:hAnsi="Times New Roman" w:cs="Times New Roman"/>
+        </w:rPr>
+        <w:t>:s3:::cloudtraillogs2025/</w:t>
+      </w:r>
+      <w:proofErr w:type="spellStart"/>
+      <w:r>
+        <w:rPr>
+          <w:rFonts w:ascii="Times New Roman" w:hAnsi="Times New Roman" w:cs="Times New Roman"/>
+        </w:rPr>
+        <w:t>AWSLogs</w:t>
+      </w:r>
+      <w:proofErr w:type="spellEnd"/>
+      <w:r>
+        <w:rPr>
+          <w:rFonts w:ascii="Times New Roman" w:hAnsi="Times New Roman" w:cs="Times New Roman"/>
+        </w:rPr>
+        <w:t>/&lt;Your-Account-ID&gt;/*",</w:t>
+      </w:r>
+    </w:p>
+    <w:p>
+      <w:pPr>
+        <w:rPr>
+          <w:rFonts w:ascii="Times New Roman" w:hAnsi="Times New Roman" w:cs="Times New Roman"/>
+        </w:rPr>
+      </w:pPr>
+      <w:r>
+        <w:rPr>
+          <w:rFonts w:ascii="Times New Roman" w:hAnsi="Times New Roman" w:cs="Times New Roman"/>
+        </w:rPr>
+        <w:t xml:space="preserve">            "Condition": {</w:t>
+      </w:r>
+    </w:p>
+    <w:p>
+      <w:pPr>
+        <w:rPr>
+          <w:rFonts w:ascii="Times New Roman" w:hAnsi="Times New Roman" w:cs="Times New Roman"/>
+        </w:rPr>
+      </w:pPr>
+      <w:r>
+        <w:rPr>
+          <w:rFonts w:ascii="Times New Roman" w:hAnsi="Times New Roman" w:cs="Times New Roman"/>
+        </w:rPr>
+        <w:lastRenderedPageBreak/>
+        <w:t xml:space="preserve">                "</w:t>
+      </w:r>
+      <w:proofErr w:type="spellStart"/>
+      <w:r>
+        <w:rPr>
+          <w:rFonts w:ascii="Times New Roman" w:hAnsi="Times New Roman" w:cs="Times New Roman"/>
+        </w:rPr>
+        <w:t>StringEquals</w:t>
+      </w:r>
+      <w:proofErr w:type="spellEnd"/>
+      <w:r>
+        <w:rPr>
+          <w:rFonts w:ascii="Times New Roman" w:hAnsi="Times New Roman" w:cs="Times New Roman"/>
+        </w:rPr>
+        <w:t>": {</w:t>
+      </w:r>
+    </w:p>
+    <w:p>
+      <w:pPr>
+        <w:rPr>
+          <w:rFonts w:ascii="Times New Roman" w:hAnsi="Times New Roman" w:cs="Times New Roman"/>
+        </w:rPr>
+      </w:pPr>
+      <w:r>
+        <w:rPr>
+          <w:rFonts w:ascii="Times New Roman" w:hAnsi="Times New Roman" w:cs="Times New Roman"/>
+        </w:rPr>
+        <w:t xml:space="preserve">                    "s3:x-amz-acl": "bucket-owner-full-control"</w:t>
+      </w:r>
+    </w:p>
+    <w:p>
+      <w:pPr>
+        <w:rPr>
+          <w:rFonts w:ascii="Times New Roman" w:hAnsi="Times New Roman" w:cs="Times New Roman"/>
+        </w:rPr>
+      </w:pPr>
+      <w:r>
+        <w:rPr>
+          <w:rFonts w:ascii="Times New Roman" w:hAnsi="Times New Roman" w:cs="Times New Roman"/>
+        </w:rPr>
+        <w:t xml:space="preserve">                }</w:t>
+      </w:r>
+    </w:p>
+    <w:p>
+      <w:pPr>
+        <w:rPr>
+          <w:rFonts w:ascii="Times New Roman" w:hAnsi="Times New Roman" w:cs="Times New Roman"/>
+        </w:rPr>
+      </w:pPr>
+      <w:r>
+        <w:rPr>
+          <w:rFonts w:ascii="Times New Roman" w:hAnsi="Times New Roman" w:cs="Times New Roman"/>
+        </w:rPr>
+        <w:t xml:space="preserve">            }</w:t>
+      </w:r>
+    </w:p>
+    <w:p>
+      <w:pPr>
+        <w:rPr>
+          <w:rFonts w:ascii="Times New Roman" w:hAnsi="Times New Roman" w:cs="Times New Roman"/>
+        </w:rPr>
+      </w:pPr>
+      <w:r>
+        <w:rPr>
+          <w:rFonts w:ascii="Times New Roman" w:hAnsi="Times New Roman" w:cs="Times New Roman"/>
+        </w:rPr>
+        <w:t xml:space="preserve">        },</w:t>
+      </w:r>
+    </w:p>
+    <w:p>
+      <w:pPr>
+        <w:rPr>
+          <w:rFonts w:ascii="Times New Roman" w:hAnsi="Times New Roman" w:cs="Times New Roman"/>
+        </w:rPr>
+      </w:pPr>
+      <w:r>
+        <w:rPr>
+          <w:rFonts w:ascii="Times New Roman" w:hAnsi="Times New Roman" w:cs="Times New Roman"/>
+        </w:rPr>
+        <w:t xml:space="preserve">        {</w:t>
+      </w:r>
+    </w:p>
+    <w:p>
+      <w:pPr>
+        <w:rPr>
+          <w:rFonts w:ascii="Times New Roman" w:hAnsi="Times New Roman" w:cs="Times New Roman"/>
+        </w:rPr>
+      </w:pPr>
+      <w:r>
+        <w:rPr>
+          <w:rFonts w:ascii="Times New Roman" w:hAnsi="Times New Roman" w:cs="Times New Roman"/>
+        </w:rPr>
+        <w:t xml:space="preserve">            "Sid": "</w:t>
+      </w:r>
+      <w:proofErr w:type="spellStart"/>
+      <w:r>
+        <w:rPr>
+          <w:rFonts w:ascii="Times New Roman" w:hAnsi="Times New Roman" w:cs="Times New Roman"/>
+        </w:rPr>
+        <w:t>AWSCloudTrailList</w:t>
+      </w:r>
+      <w:proofErr w:type="spellEnd"/>
+      <w:r>
+        <w:rPr>
+          <w:rFonts w:ascii="Times New Roman" w:hAnsi="Times New Roman" w:cs="Times New Roman"/>
+        </w:rPr>
+        <w:t>",</w:t>
+      </w:r>
+    </w:p>
+    <w:p>
+      <w:pPr>
+        <w:rPr>
+          <w:rFonts w:ascii="Times New Roman" w:hAnsi="Times New Roman" w:cs="Times New Roman"/>
+        </w:rPr>
+      </w:pPr>
+      <w:r>
+        <w:rPr>
+          <w:rFonts w:ascii="Times New Roman" w:hAnsi="Times New Roman" w:cs="Times New Roman"/>
+        </w:rPr>
+        <w:t xml:space="preserve">            "Effect": "Allow",</w:t>
+      </w:r>
+    </w:p>
+    <w:p>
+      <w:pPr>
+        <w:rPr>
+          <w:rFonts w:ascii="Times New Roman" w:hAnsi="Times New Roman" w:cs="Times New Roman"/>
+        </w:rPr>
+      </w:pPr>
+      <w:r>
+        <w:rPr>
+          <w:rFonts w:ascii="Times New Roman" w:hAnsi="Times New Roman" w:cs="Times New Roman"/>
+        </w:rPr>
+        <w:t xml:space="preserve">            "Principal": {</w:t>
+      </w:r>
+    </w:p>
+    <w:p>
+      <w:pPr>
+        <w:rPr>
+          <w:rFonts w:ascii="Times New Roman" w:hAnsi="Times New Roman" w:cs="Times New Roman"/>
+        </w:rPr>
+      </w:pPr>
+      <w:r>
+        <w:rPr>
+          <w:rFonts w:ascii="Times New Roman" w:hAnsi="Times New Roman" w:cs="Times New Roman"/>
+        </w:rPr>
+        <w:t xml:space="preserve">                "Service": "cloudtrail.amazonaws.com"</w:t>
+      </w:r>
+    </w:p>
+    <w:p>
+      <w:pPr>
+        <w:rPr>
+          <w:rFonts w:ascii="Times New Roman" w:hAnsi="Times New Roman" w:cs="Times New Roman"/>
+        </w:rPr>
+      </w:pPr>
+      <w:r>
+        <w:rPr>
+          <w:rFonts w:ascii="Times New Roman" w:hAnsi="Times New Roman" w:cs="Times New Roman"/>
+        </w:rPr>
+        <w:t xml:space="preserve">            },</w:t>
+      </w:r>
+    </w:p>
+    <w:p>
+      <w:pPr>
+        <w:rPr>
+          <w:rFonts w:ascii="Times New Roman" w:hAnsi="Times New Roman" w:cs="Times New Roman"/>
+        </w:rPr>
+      </w:pPr>
+      <w:r>
+        <w:rPr>
+          <w:rFonts w:ascii="Times New Roman" w:hAnsi="Times New Roman" w:cs="Times New Roman"/>
+        </w:rPr>
+        <w:t xml:space="preserve">            "Action": "s</w:t>
+      </w:r>
+      <w:proofErr w:type="gramStart"/>
+      <w:r>
+        <w:rPr>
+          <w:rFonts w:ascii="Times New Roman" w:hAnsi="Times New Roman" w:cs="Times New Roman"/>
+        </w:rPr>
+        <w:t>3:GetBucketAcl</w:t>
+      </w:r>
+      <w:proofErr w:type="gramEnd"/>
+      <w:r>
+        <w:rPr>
+          <w:rFonts w:ascii="Times New Roman" w:hAnsi="Times New Roman" w:cs="Times New Roman"/>
+        </w:rPr>
+        <w:t>",</w:t>
+      </w:r>
+    </w:p>
+    <w:p>
+      <w:pPr>
+        <w:rPr>
+          <w:rFonts w:ascii="Times New Roman" w:hAnsi="Times New Roman" w:cs="Times New Roman"/>
+        </w:rPr>
+      </w:pPr>
+      <w:r>
+        <w:rPr>
+          <w:rFonts w:ascii="Times New Roman" w:hAnsi="Times New Roman" w:cs="Times New Roman"/>
+        </w:rPr>
+        <w:t xml:space="preserve">            "Resource": "</w:t>
+      </w:r>
+      <w:proofErr w:type="gramStart"/>
+      <w:r>
+        <w:rPr>
+          <w:rFonts w:ascii="Times New Roman" w:hAnsi="Times New Roman" w:cs="Times New Roman"/>
+        </w:rPr>
+        <w:t>arn:aws</w:t>
+      </w:r>
+      <w:proofErr w:type="gramEnd"/>
+      <w:r>
+        <w:rPr>
+          <w:rFonts w:ascii="Times New Roman" w:hAnsi="Times New Roman" w:cs="Times New Roman"/>
+        </w:rPr>
+        <w:t>:s3:::cloudtraillogs2025"</w:t>
+      </w:r>
+    </w:p>
+    <w:p>
+      <w:pPr>
+        <w:rPr>
+          <w:rFonts w:ascii="Times New Roman" w:hAnsi="Times New Roman" w:cs="Times New Roman"/>
+        </w:rPr>
+      </w:pPr>
+      <w:r>
+        <w:rPr>
+          <w:rFonts w:ascii="Times New Roman" w:hAnsi="Times New Roman" w:cs="Times New Roman"/>
+        </w:rPr>
+        <w:t xml:space="preserve">        }</w:t>
+      </w:r>
+    </w:p>
+    <w:p>
+      <w:pPr>
+        <w:rPr>
+          <w:rFonts w:ascii="Times New Roman" w:hAnsi="Times New Roman" w:cs="Times New Roman"/>
+        </w:rPr>
+      </w:pPr>
+      <w:r>
+        <w:rPr>
+          <w:rFonts w:ascii="Times New Roman" w:hAnsi="Times New Roman" w:cs="Times New Roman"/>
+        </w:rPr>
+        <w:t xml:space="preserve">    ]</w:t>
+      </w:r>
+    </w:p>
+    <w:p>
+      <w:pPr>
+        <w:rPr>
+          <w:rFonts w:ascii="Times New Roman" w:hAnsi="Times New Roman" w:cs="Times New Roman"/>
+        </w:rPr>
+      </w:pPr>
+      <w:r>
+        <w:rPr>
+          <w:rFonts w:ascii="Times New Roman" w:hAnsi="Times New Roman" w:cs="Times New Roman"/>
+        </w:rPr>
+        <w:t>}</w:t>
+      </w:r>
+    </w:p>
+    <w:p>
+      <w:pPr>
+        <w:rPr>
+          <w:rFonts w:ascii="Times New Roman" w:hAnsi="Times New Roman" w:cs="Times New Roman"/>
+          <w:sz w:val="28"/>
+        </w:rPr>
+      </w:pPr>
+    </w:p>
+    <w:p>
+      <w:pPr>
+        <w:pStyle w:val="Heading3"/>
+        <w:rPr>
+          <w:rFonts w:ascii="Times New Roman" w:hAnsi="Times New Roman" w:cs="Times New Roman"/>
+          <w:sz w:val="32"/>
+        </w:rPr>
+      </w:pPr>
+      <w:r>
+        <w:rPr>
+          <w:rFonts w:ascii="Times New Roman" w:hAnsi="Times New Roman" w:cs="Times New Roman"/>
+          <w:sz w:val="32"/>
+        </w:rPr>
+        <w:t>Create Metric Filter in CloudWatch for IAM Role Changes</w:t>
+      </w:r>
+    </w:p>
+    <w:p>
+      <w:pPr>
+        <w:rPr>
+          <w:rFonts w:ascii="Times New Roman" w:hAnsi="Times New Roman" w:cs="Times New Roman"/>
+        </w:rPr>
+      </w:pPr>
+      <w:proofErr w:type="spellStart"/>
+      <w:r>
+        <w:rPr>
+          <w:rFonts w:ascii="Times New Roman" w:hAnsi="Times New Roman" w:cs="Times New Roman"/>
+        </w:rPr>
+        <w:t>aws</w:t>
+      </w:r>
+      <w:proofErr w:type="spellEnd"/>
+      <w:r>
+        <w:rPr>
+          <w:rFonts w:ascii="Times New Roman" w:hAnsi="Times New Roman" w:cs="Times New Roman"/>
+        </w:rPr>
+        <w:t xml:space="preserve"> logs put-metric-filter --log-group-name "aws-cloudtrail-logs-222634378365-6b9fb995" --filter-name "</w:t>
+      </w:r>
+      <w:proofErr w:type="spellStart"/>
+      <w:r>
+        <w:rPr>
+          <w:rFonts w:ascii="Times New Roman" w:hAnsi="Times New Roman" w:cs="Times New Roman"/>
+        </w:rPr>
+        <w:t>IAMRolechangealerts</w:t>
+      </w:r>
+      <w:proofErr w:type="spellEnd"/>
+      <w:r>
+        <w:rPr>
+          <w:rFonts w:ascii="Times New Roman" w:hAnsi="Times New Roman" w:cs="Times New Roman"/>
+        </w:rPr>
+        <w:t>" --filter-pattern '{(</w:t>
+      </w:r>
+      <w:proofErr w:type="gramStart"/>
+      <w:r>
+        <w:rPr>
+          <w:rFonts w:ascii="Times New Roman" w:hAnsi="Times New Roman" w:cs="Times New Roman"/>
+        </w:rPr>
+        <w:t>$.</w:t>
+      </w:r>
+      <w:proofErr w:type="spellStart"/>
+      <w:r>
+        <w:rPr>
+          <w:rFonts w:ascii="Times New Roman" w:hAnsi="Times New Roman" w:cs="Times New Roman"/>
+        </w:rPr>
+        <w:t>eventName</w:t>
+      </w:r>
+      <w:proofErr w:type="spellEnd"/>
+      <w:proofErr w:type="gramEnd"/>
+      <w:r>
+        <w:rPr>
+          <w:rFonts w:ascii="Times New Roman" w:hAnsi="Times New Roman" w:cs="Times New Roman"/>
+        </w:rPr>
+        <w:t>=</w:t>
+      </w:r>
+      <w:proofErr w:type="spellStart"/>
+      <w:r>
+        <w:rPr>
+          <w:rFonts w:ascii="Times New Roman" w:hAnsi="Times New Roman" w:cs="Times New Roman"/>
+        </w:rPr>
+        <w:t>CreateRole</w:t>
+      </w:r>
+      <w:proofErr w:type="spellEnd"/>
+      <w:r>
+        <w:rPr>
+          <w:rFonts w:ascii="Times New Roman" w:hAnsi="Times New Roman" w:cs="Times New Roman"/>
+        </w:rPr>
+        <w:t>) || ($.</w:t>
+      </w:r>
+      <w:proofErr w:type="spellStart"/>
+      <w:r>
+        <w:rPr>
+          <w:rFonts w:ascii="Times New Roman" w:hAnsi="Times New Roman" w:cs="Times New Roman"/>
+        </w:rPr>
+        <w:t>eventName</w:t>
+      </w:r>
+      <w:proofErr w:type="spellEnd"/>
+      <w:r>
+        <w:rPr>
+          <w:rFonts w:ascii="Times New Roman" w:hAnsi="Times New Roman" w:cs="Times New Roman"/>
+        </w:rPr>
+        <w:t>=</w:t>
+      </w:r>
+      <w:proofErr w:type="spellStart"/>
+      <w:r>
+        <w:rPr>
+          <w:rFonts w:ascii="Times New Roman" w:hAnsi="Times New Roman" w:cs="Times New Roman"/>
+        </w:rPr>
+        <w:t>DeleteRole</w:t>
+      </w:r>
+      <w:proofErr w:type="spellEnd"/>
+      <w:r>
+        <w:rPr>
+          <w:rFonts w:ascii="Times New Roman" w:hAnsi="Times New Roman" w:cs="Times New Roman"/>
+        </w:rPr>
+        <w:t>) || ($.</w:t>
+      </w:r>
+      <w:proofErr w:type="spellStart"/>
+      <w:r>
+        <w:rPr>
+          <w:rFonts w:ascii="Times New Roman" w:hAnsi="Times New Roman" w:cs="Times New Roman"/>
+        </w:rPr>
+        <w:t>eventName</w:t>
+      </w:r>
+      <w:proofErr w:type="spellEnd"/>
+      <w:r>
+        <w:rPr>
+          <w:rFonts w:ascii="Times New Roman" w:hAnsi="Times New Roman" w:cs="Times New Roman"/>
+        </w:rPr>
+        <w:t>=</w:t>
+      </w:r>
+      <w:proofErr w:type="spellStart"/>
+      <w:r>
+        <w:rPr>
+          <w:rFonts w:ascii="Times New Roman" w:hAnsi="Times New Roman" w:cs="Times New Roman"/>
+        </w:rPr>
+        <w:t>AttachRolePolicy</w:t>
+      </w:r>
+      <w:proofErr w:type="spellEnd"/>
+      <w:r>
+        <w:rPr>
+          <w:rFonts w:ascii="Times New Roman" w:hAnsi="Times New Roman" w:cs="Times New Roman"/>
+        </w:rPr>
+        <w:t>) || ($.</w:t>
+      </w:r>
+      <w:proofErr w:type="spellStart"/>
+      <w:r>
+        <w:rPr>
+          <w:rFonts w:ascii="Times New Roman" w:hAnsi="Times New Roman" w:cs="Times New Roman"/>
+        </w:rPr>
+        <w:t>eventName</w:t>
+      </w:r>
+      <w:proofErr w:type="spellEnd"/>
+      <w:r>
+        <w:rPr>
+          <w:rFonts w:ascii="Times New Roman" w:hAnsi="Times New Roman" w:cs="Times New Roman"/>
+        </w:rPr>
+        <w:t>=</w:t>
+      </w:r>
+      <w:proofErr w:type="spellStart"/>
+      <w:r>
+        <w:rPr>
+          <w:rFonts w:ascii="Times New Roman" w:hAnsi="Times New Roman" w:cs="Times New Roman"/>
+        </w:rPr>
+        <w:t>DetachRolePolicy</w:t>
+      </w:r>
+      <w:proofErr w:type="spellEnd"/>
+      <w:r>
+        <w:rPr>
+          <w:rFonts w:ascii="Times New Roman" w:hAnsi="Times New Roman" w:cs="Times New Roman"/>
+        </w:rPr>
+        <w:t>) || ($.</w:t>
+      </w:r>
+      <w:proofErr w:type="spellStart"/>
+      <w:r>
+        <w:rPr>
+          <w:rFonts w:ascii="Times New Roman" w:hAnsi="Times New Roman" w:cs="Times New Roman"/>
+        </w:rPr>
+        <w:t>eventName</w:t>
+      </w:r>
+      <w:proofErr w:type="spellEnd"/>
+      <w:r>
+        <w:rPr>
+          <w:rFonts w:ascii="Times New Roman" w:hAnsi="Times New Roman" w:cs="Times New Roman"/>
+        </w:rPr>
+        <w:t>=</w:t>
+      </w:r>
+      <w:proofErr w:type="spellStart"/>
+      <w:r>
+        <w:rPr>
+          <w:rFonts w:ascii="Times New Roman" w:hAnsi="Times New Roman" w:cs="Times New Roman"/>
+        </w:rPr>
+        <w:t>UpdateAssumeRolePolicy</w:t>
+      </w:r>
+      <w:proofErr w:type="spellEnd"/>
+      <w:r>
+        <w:rPr>
+          <w:rFonts w:ascii="Times New Roman" w:hAnsi="Times New Roman" w:cs="Times New Roman"/>
+        </w:rPr>
+        <w:t>)}' --metric-transformations metricName=IAMRoleChangeCount,metricNamespace=SecurityMetrics,metricValue=1</w:t>
+      </w:r>
+    </w:p>
+    <w:p>
+      <w:pPr>
+        <w:rPr>
+          <w:rFonts w:ascii="Times New Roman" w:hAnsi="Times New Roman" w:cs="Times New Roman"/>
+          <w:highlight w:val="yellow"/>
+        </w:rPr>
+      </w:pPr>
+      <w:proofErr w:type="spellStart"/>
+      <w:r>
+        <w:rPr>
+          <w:rFonts w:ascii="Times New Roman" w:hAnsi="Times New Roman" w:cs="Times New Roman"/>
+        </w:rPr>
+        <w:t>aws</w:t>
+      </w:r>
+      <w:proofErr w:type="spellEnd"/>
+      <w:r>
+        <w:rPr>
+          <w:rFonts w:ascii="Times New Roman" w:hAnsi="Times New Roman" w:cs="Times New Roman"/>
+        </w:rPr>
+        <w:t xml:space="preserve"> logs describe-log-groups --query "</w:t>
+      </w:r>
+      <w:proofErr w:type="spellStart"/>
+      <w:proofErr w:type="gramStart"/>
+      <w:r>
+        <w:rPr>
+          <w:rFonts w:ascii="Times New Roman" w:hAnsi="Times New Roman" w:cs="Times New Roman"/>
+        </w:rPr>
+        <w:t>logGroups</w:t>
+      </w:r>
+      <w:proofErr w:type="spellEnd"/>
+      <w:r>
+        <w:rPr>
+          <w:rFonts w:ascii="Times New Roman" w:hAnsi="Times New Roman" w:cs="Times New Roman"/>
+        </w:rPr>
+        <w:t>[</w:t>
+      </w:r>
+      <w:proofErr w:type="gramEnd"/>
+      <w:r>
+        <w:rPr>
+          <w:rFonts w:ascii="Times New Roman" w:hAnsi="Times New Roman" w:cs="Times New Roman"/>
+        </w:rPr>
+        <w:t>*].</w:t>
+      </w:r>
+      <w:proofErr w:type="spellStart"/>
+      <w:r>
+        <w:rPr>
+          <w:rFonts w:ascii="Times New Roman" w:hAnsi="Times New Roman" w:cs="Times New Roman"/>
+        </w:rPr>
+        <w:t>logGroupName</w:t>
+      </w:r>
+      <w:proofErr w:type="spellEnd"/>
+      <w:r>
+        <w:rPr>
+          <w:rFonts w:ascii="Times New Roman" w:hAnsi="Times New Roman" w:cs="Times New Roman"/>
+        </w:rPr>
+        <w:t>"</w:t>
+      </w:r>
+      <w:r>
+        <w:rPr>
+          <w:rFonts w:ascii="Times New Roman" w:hAnsi="Times New Roman" w:cs="Times New Roman"/>
+        </w:rPr>
+        <w:t xml:space="preserve"> </w:t>
+      </w:r>
+      <w:r>
+        <w:rPr>
+          <w:rFonts w:ascii="Times New Roman" w:hAnsi="Times New Roman" w:cs="Times New Roman"/>
+          <w:highlight w:val="yellow"/>
+        </w:rPr>
+        <w:t>(To know the group name which is to be replaced with our log group name in above command)</w:t>
+      </w:r>
+    </w:p>
+    <w:p>
+      <w:pPr>
+        <w:rPr>
+          <w:rFonts w:ascii="Times New Roman" w:hAnsi="Times New Roman" w:cs="Times New Roman"/>
+          <w:color w:val="00B0F0"/>
+        </w:rPr>
+      </w:pPr>
+    </w:p>
+    <w:p>
+      <w:pPr>
+        <w:rPr>
+          <w:rFonts w:ascii="Times New Roman" w:hAnsi="Times New Roman" w:cs="Times New Roman"/>
+          <w:color w:val="00B0F0"/>
+        </w:rPr>
+      </w:pPr>
+    </w:p>
+    <w:p>
+      <w:pPr>
+        <w:pStyle w:val="Heading3"/>
+      </w:pPr>
+    </w:p>
+    <w:p>
+      <w:pPr>
+        <w:pStyle w:val="Heading3"/>
+      </w:pPr>
+    </w:p>
+    <w:p>
+      <w:pPr>
+        <w:pStyle w:val="Heading3"/>
+        <w:rPr>
+          <w:rFonts w:ascii="Times New Roman" w:hAnsi="Times New Roman" w:cs="Times New Roman"/>
+          <w:sz w:val="36"/>
+        </w:rPr>
+      </w:pPr>
+      <w:r>
+        <w:rPr>
+          <w:rFonts w:ascii="Times New Roman" w:hAnsi="Times New Roman" w:cs="Times New Roman"/>
+          <w:sz w:val="36"/>
+        </w:rPr>
+        <w:t>Create Alarm for That Metric</w:t>
+      </w:r>
+    </w:p>
+    <w:p>
+      <w:pPr>
+        <w:pStyle w:val="HTMLPreformatted"/>
+        <w:rPr>
+          <w:rFonts w:ascii="Times New Roman" w:eastAsiaTheme="majorEastAsia" w:hAnsi="Times New Roman" w:cs="Times New Roman"/>
+          <w:sz w:val="28"/>
+        </w:rPr>
+      </w:pPr>
+      <w:proofErr w:type="spellStart"/>
+      <w:r>
+        <w:rPr>
+          <w:rStyle w:val="HTMLCode"/>
+          <w:rFonts w:ascii="Times New Roman" w:eastAsiaTheme="majorEastAsia" w:hAnsi="Times New Roman" w:cs="Times New Roman"/>
+          <w:sz w:val="28"/>
+        </w:rPr>
+        <w:t>aws</w:t>
+      </w:r>
+      <w:proofErr w:type="spellEnd"/>
+      <w:r>
+        <w:rPr>
+          <w:rStyle w:val="HTMLCode"/>
+          <w:rFonts w:ascii="Times New Roman" w:eastAsiaTheme="majorEastAsia" w:hAnsi="Times New Roman" w:cs="Times New Roman"/>
+          <w:sz w:val="28"/>
+        </w:rPr>
+        <w:t xml:space="preserve"> </w:t>
+      </w:r>
+      <w:proofErr w:type="spellStart"/>
+      <w:r>
+        <w:rPr>
+          <w:rStyle w:val="HTMLCode"/>
+          <w:rFonts w:ascii="Times New Roman" w:eastAsiaTheme="majorEastAsia" w:hAnsi="Times New Roman" w:cs="Times New Roman"/>
+          <w:sz w:val="28"/>
+        </w:rPr>
+        <w:t>cloudwatch</w:t>
+      </w:r>
+      <w:proofErr w:type="spellEnd"/>
+      <w:r>
+        <w:rPr>
+          <w:rStyle w:val="HTMLCode"/>
+          <w:rFonts w:ascii="Times New Roman" w:eastAsiaTheme="majorEastAsia" w:hAnsi="Times New Roman" w:cs="Times New Roman"/>
+          <w:sz w:val="28"/>
+        </w:rPr>
+        <w:t xml:space="preserve"> put-metric-alarm -</w:t>
+      </w:r>
+      <w:r>
+        <w:rPr>
+          <w:rStyle w:val="HTMLCode"/>
+          <w:rFonts w:ascii="Times New Roman" w:eastAsiaTheme="majorEastAsia" w:hAnsi="Times New Roman" w:cs="Times New Roman"/>
+          <w:sz w:val="28"/>
+        </w:rPr>
+        <w:t>-</w:t>
+      </w:r>
+      <w:r>
+        <w:rPr>
+          <w:rStyle w:val="HTMLCode"/>
+          <w:rFonts w:ascii="Times New Roman" w:eastAsiaTheme="majorEastAsia" w:hAnsi="Times New Roman" w:cs="Times New Roman"/>
+          <w:sz w:val="28"/>
+        </w:rPr>
+        <w:t xml:space="preserve">alarm-name </w:t>
+      </w:r>
+      <w:r>
+        <w:rPr>
+          <w:rStyle w:val="hljs-string"/>
+          <w:rFonts w:ascii="Times New Roman" w:eastAsiaTheme="majorEastAsia" w:hAnsi="Times New Roman" w:cs="Times New Roman"/>
+          <w:sz w:val="28"/>
+        </w:rPr>
+        <w:t>"IAM-Role-Change-Alert"</w:t>
+      </w:r>
+      <w:r>
+        <w:rPr>
+          <w:rStyle w:val="HTMLCode"/>
+          <w:rFonts w:ascii="Times New Roman" w:eastAsiaTheme="majorEastAsia" w:hAnsi="Times New Roman" w:cs="Times New Roman"/>
+          <w:sz w:val="28"/>
+        </w:rPr>
+        <w:t xml:space="preserve"> </w:t>
+      </w:r>
+      <w:r>
+        <w:rPr>
+          <w:rStyle w:val="HTMLCode"/>
+          <w:rFonts w:ascii="Times New Roman" w:eastAsiaTheme="majorEastAsia" w:hAnsi="Times New Roman" w:cs="Times New Roman"/>
+          <w:sz w:val="28"/>
+        </w:rPr>
+        <w:t xml:space="preserve">--metric-name </w:t>
+      </w:r>
+      <w:proofErr w:type="spellStart"/>
+      <w:r>
+        <w:rPr>
+          <w:rStyle w:val="HTMLCode"/>
+          <w:rFonts w:ascii="Times New Roman" w:eastAsiaTheme="majorEastAsia" w:hAnsi="Times New Roman" w:cs="Times New Roman"/>
+          <w:sz w:val="28"/>
+        </w:rPr>
+        <w:t>IAMRoleChangeCount</w:t>
+      </w:r>
+      <w:proofErr w:type="spellEnd"/>
+      <w:r>
+        <w:rPr>
+          <w:rStyle w:val="HTMLCode"/>
+          <w:rFonts w:ascii="Times New Roman" w:eastAsiaTheme="majorEastAsia" w:hAnsi="Times New Roman" w:cs="Times New Roman"/>
+          <w:sz w:val="28"/>
+        </w:rPr>
+        <w:t xml:space="preserve"> --namespace </w:t>
+      </w:r>
+      <w:proofErr w:type="spellStart"/>
+      <w:r>
+        <w:rPr>
+          <w:rStyle w:val="HTMLCode"/>
+          <w:rFonts w:ascii="Times New Roman" w:eastAsiaTheme="majorEastAsia" w:hAnsi="Times New Roman" w:cs="Times New Roman"/>
+          <w:sz w:val="28"/>
+        </w:rPr>
+        <w:t>SecurityMetrics</w:t>
+      </w:r>
+      <w:proofErr w:type="spellEnd"/>
+      <w:r>
+        <w:rPr>
+          <w:rStyle w:val="HTMLCode"/>
+          <w:rFonts w:ascii="Times New Roman" w:eastAsiaTheme="majorEastAsia" w:hAnsi="Times New Roman" w:cs="Times New Roman"/>
+          <w:sz w:val="28"/>
+        </w:rPr>
+        <w:t xml:space="preserve"> </w:t>
+      </w:r>
+      <w:r>
+        <w:rPr>
+          <w:rStyle w:val="HTMLCode"/>
+          <w:rFonts w:ascii="Times New Roman" w:eastAsiaTheme="majorEastAsia" w:hAnsi="Times New Roman" w:cs="Times New Roman"/>
+          <w:sz w:val="28"/>
+        </w:rPr>
+        <w:t>–</w:t>
+      </w:r>
+      <w:r>
+        <w:rPr>
+          <w:rStyle w:val="HTMLCode"/>
+          <w:rFonts w:ascii="Times New Roman" w:eastAsiaTheme="majorEastAsia" w:hAnsi="Times New Roman" w:cs="Times New Roman"/>
+          <w:sz w:val="28"/>
+        </w:rPr>
+        <w:t>statistic</w:t>
+      </w:r>
+      <w:r>
+        <w:rPr>
+          <w:rStyle w:val="HTMLCode"/>
+          <w:rFonts w:ascii="Times New Roman" w:eastAsiaTheme="majorEastAsia" w:hAnsi="Times New Roman" w:cs="Times New Roman"/>
+          <w:sz w:val="28"/>
+        </w:rPr>
+        <w:t xml:space="preserve"> </w:t>
+      </w:r>
+      <w:r>
+        <w:rPr>
+          <w:rStyle w:val="HTMLCode"/>
+          <w:rFonts w:ascii="Times New Roman" w:eastAsiaTheme="majorEastAsia" w:hAnsi="Times New Roman" w:cs="Times New Roman"/>
+          <w:sz w:val="28"/>
+        </w:rPr>
+        <w:t>Sum --period 300--threshold 1 --comparison-operator</w:t>
+      </w:r>
+      <w:r>
+        <w:rPr>
+          <w:rStyle w:val="HTMLCode"/>
+          <w:rFonts w:ascii="Times New Roman" w:eastAsiaTheme="majorEastAsia" w:hAnsi="Times New Roman" w:cs="Times New Roman"/>
+          <w:sz w:val="28"/>
+        </w:rPr>
+        <w:t xml:space="preserve"> </w:t>
+      </w:r>
+      <w:proofErr w:type="spellStart"/>
+      <w:r>
+        <w:rPr>
+          <w:rStyle w:val="HTMLCode"/>
+          <w:rFonts w:ascii="Times New Roman" w:eastAsiaTheme="majorEastAsia" w:hAnsi="Times New Roman" w:cs="Times New Roman"/>
+          <w:sz w:val="28"/>
+        </w:rPr>
+        <w:t>GreaterThanOrEqualToThreshold</w:t>
+      </w:r>
+      <w:proofErr w:type="spellEnd"/>
+      <w:r>
+        <w:rPr>
+          <w:rStyle w:val="HTMLCode"/>
+          <w:rFonts w:ascii="Times New Roman" w:eastAsiaTheme="majorEastAsia" w:hAnsi="Times New Roman" w:cs="Times New Roman"/>
+          <w:sz w:val="28"/>
+        </w:rPr>
+        <w:t xml:space="preserve"> --evaluation-periods 1--alarm-actions </w:t>
+      </w:r>
+      <w:proofErr w:type="spellStart"/>
+      <w:proofErr w:type="gramStart"/>
+      <w:r>
+        <w:rPr>
+          <w:rStyle w:val="HTMLCode"/>
+          <w:rFonts w:ascii="Times New Roman" w:eastAsiaTheme="majorEastAsia" w:hAnsi="Times New Roman" w:cs="Times New Roman"/>
+          <w:sz w:val="28"/>
+        </w:rPr>
+        <w:t>arn:aws</w:t>
+      </w:r>
+      <w:proofErr w:type="gramEnd"/>
+      <w:r>
+        <w:rPr>
+          <w:rStyle w:val="HTMLCode"/>
+          <w:rFonts w:ascii="Times New Roman" w:eastAsiaTheme="majorEastAsia" w:hAnsi="Times New Roman" w:cs="Times New Roman"/>
+          <w:sz w:val="28"/>
+        </w:rPr>
+        <w:t>:sns:your-region:account-id:</w:t>
+      </w:r>
+      <w:r>
+        <w:rPr>
+          <w:rStyle w:val="HTMLCode"/>
+          <w:rFonts w:ascii="Times New Roman" w:eastAsiaTheme="majorEastAsia" w:hAnsi="Times New Roman" w:cs="Times New Roman"/>
+          <w:sz w:val="28"/>
+        </w:rPr>
+        <w:t>WireGuard</w:t>
+      </w:r>
+      <w:proofErr w:type="spellEnd"/>
+    </w:p>
+    <w:p>
+      <w:pPr>
+        <w:rPr>
+          <w:rFonts w:ascii="Times New Roman" w:hAnsi="Times New Roman" w:cs="Times New Roman"/>
+          <w:color w:val="00B0F0"/>
+        </w:rPr>
+      </w:pPr>
+    </w:p>
+    <w:p>
+      <w:pPr>
+        <w:rPr>
+          <w:rFonts w:ascii="Times New Roman" w:hAnsi="Times New Roman" w:cs="Times New Roman"/>
+          <w:color w:val="00B0F0"/>
+        </w:rPr>
+      </w:pPr>
+    </w:p>
+    <w:p>
+      <w:pPr>
+        <w:rPr>
+          <w:rFonts w:ascii="Times New Roman" w:hAnsi="Times New Roman" w:cs="Times New Roman"/>
+          <w:color w:val="00B0F0"/>
+        </w:rPr>
+      </w:pPr>
+    </w:p>
+    <w:p>
+      <w:pPr>
+        <w:rPr>
+          <w:rFonts w:ascii="Times New Roman" w:hAnsi="Times New Roman" w:cs="Times New Roman"/>
+          <w:color w:val="00B0F0"/>
+        </w:rPr>
+      </w:pPr>
+    </w:p>
+    <w:p>
+      <w:pPr>
+        <w:rPr>
+          <w:rFonts w:ascii="Times New Roman" w:hAnsi="Times New Roman" w:cs="Times New Roman"/>
+          <w:sz w:val="28"/>
+        </w:rPr>
+      </w:pPr>
+      <w:proofErr w:type="spellStart"/>
+      <w:r>
+        <w:rPr>
+          <w:rFonts w:ascii="Times New Roman" w:hAnsi="Times New Roman" w:cs="Times New Roman"/>
+          <w:sz w:val="28"/>
+        </w:rPr>
+        <w:t>az</w:t>
+      </w:r>
+      <w:proofErr w:type="spellEnd"/>
+      <w:r>
+        <w:rPr>
+          <w:rFonts w:ascii="Times New Roman" w:hAnsi="Times New Roman" w:cs="Times New Roman"/>
+          <w:sz w:val="28"/>
+        </w:rPr>
+        <w:t xml:space="preserve"> monitor activity-log alert create --name IAM-Role-Change-Alert --resource-group </w:t>
+      </w:r>
+      <w:proofErr w:type="spellStart"/>
+      <w:r>
+        <w:rPr>
+          <w:rFonts w:ascii="Times New Roman" w:hAnsi="Times New Roman" w:cs="Times New Roman"/>
+          <w:sz w:val="28"/>
+        </w:rPr>
+        <w:t>YourRG</w:t>
+      </w:r>
+      <w:proofErr w:type="spellEnd"/>
+      <w:r>
+        <w:rPr>
+          <w:rFonts w:ascii="Times New Roman" w:hAnsi="Times New Roman" w:cs="Times New Roman"/>
+          <w:sz w:val="28"/>
+        </w:rPr>
+        <w:t xml:space="preserve"> --scopes /subscriptions/your-subscription-id --condition "category=Administrative and</w:t>
+      </w:r>
+      <w:r>
+        <w:rPr>
+          <w:rFonts w:ascii="Times New Roman" w:hAnsi="Times New Roman" w:cs="Times New Roman"/>
+          <w:sz w:val="28"/>
+        </w:rPr>
+        <w:t xml:space="preserve"> </w:t>
+      </w:r>
+      <w:r>
+        <w:rPr>
+          <w:rFonts w:ascii="Times New Roman" w:hAnsi="Times New Roman" w:cs="Times New Roman"/>
+          <w:sz w:val="28"/>
+        </w:rPr>
+        <w:t>(</w:t>
+      </w:r>
+      <w:proofErr w:type="spellStart"/>
+      <w:r>
+        <w:rPr>
+          <w:rFonts w:ascii="Times New Roman" w:hAnsi="Times New Roman" w:cs="Times New Roman"/>
+          <w:sz w:val="28"/>
+        </w:rPr>
+        <w:t>operationName</w:t>
+      </w:r>
+      <w:proofErr w:type="spellEnd"/>
+      <w:r>
+        <w:rPr>
+          <w:rFonts w:ascii="Times New Roman" w:hAnsi="Times New Roman" w:cs="Times New Roman"/>
+          <w:sz w:val="28"/>
+        </w:rPr>
+        <w:t>=</w:t>
+      </w:r>
+      <w:proofErr w:type="spellStart"/>
+      <w:r>
+        <w:rPr>
+          <w:rFonts w:ascii="Times New Roman" w:hAnsi="Times New Roman" w:cs="Times New Roman"/>
+          <w:sz w:val="28"/>
+        </w:rPr>
+        <w:t>Microsoft.Authorization</w:t>
+      </w:r>
+      <w:proofErr w:type="spellEnd"/>
+      <w:r>
+        <w:rPr>
+          <w:rFonts w:ascii="Times New Roman" w:hAnsi="Times New Roman" w:cs="Times New Roman"/>
+          <w:sz w:val="28"/>
+        </w:rPr>
+        <w:t>/</w:t>
+      </w:r>
+      <w:proofErr w:type="spellStart"/>
+      <w:r>
+        <w:rPr>
+          <w:rFonts w:ascii="Times New Roman" w:hAnsi="Times New Roman" w:cs="Times New Roman"/>
+          <w:sz w:val="28"/>
+        </w:rPr>
+        <w:t>roleAssignments</w:t>
+      </w:r>
+      <w:proofErr w:type="spellEnd"/>
+      <w:r>
+        <w:rPr>
+          <w:rFonts w:ascii="Times New Roman" w:hAnsi="Times New Roman" w:cs="Times New Roman"/>
+          <w:sz w:val="28"/>
+        </w:rPr>
+        <w:t xml:space="preserve">/write OR </w:t>
+      </w:r>
+      <w:proofErr w:type="spellStart"/>
+      <w:r>
+        <w:rPr>
+          <w:rFonts w:ascii="Times New Roman" w:hAnsi="Times New Roman" w:cs="Times New Roman"/>
+          <w:sz w:val="28"/>
+        </w:rPr>
+        <w:t>operationName</w:t>
+      </w:r>
+      <w:proofErr w:type="spellEnd"/>
+      <w:r>
+        <w:rPr>
+          <w:rFonts w:ascii="Times New Roman" w:hAnsi="Times New Roman" w:cs="Times New Roman"/>
+          <w:sz w:val="28"/>
+        </w:rPr>
+        <w:t>=</w:t>
+      </w:r>
+      <w:proofErr w:type="spellStart"/>
+      <w:r>
+        <w:rPr>
+          <w:rFonts w:ascii="Times New Roman" w:hAnsi="Times New Roman" w:cs="Times New Roman"/>
+          <w:sz w:val="28"/>
+        </w:rPr>
+        <w:t>Microsoft.Authorization</w:t>
+      </w:r>
+      <w:proofErr w:type="spellEnd"/>
+      <w:r>
+        <w:rPr>
+          <w:rFonts w:ascii="Times New Roman" w:hAnsi="Times New Roman" w:cs="Times New Roman"/>
+          <w:sz w:val="28"/>
+        </w:rPr>
+        <w:t>/</w:t>
+      </w:r>
+      <w:proofErr w:type="spellStart"/>
+      <w:r>
+        <w:rPr>
+          <w:rFonts w:ascii="Times New Roman" w:hAnsi="Times New Roman" w:cs="Times New Roman"/>
+          <w:sz w:val="28"/>
+        </w:rPr>
+        <w:t>roleAssignments</w:t>
+      </w:r>
+      <w:proofErr w:type="spellEnd"/>
+      <w:r>
+        <w:rPr>
+          <w:rFonts w:ascii="Times New Roman" w:hAnsi="Times New Roman" w:cs="Times New Roman"/>
+          <w:sz w:val="28"/>
+        </w:rPr>
+        <w:t>/delete)" --action-group IAM-</w:t>
+      </w:r>
+      <w:proofErr w:type="spellStart"/>
+      <w:r>
+        <w:rPr>
+          <w:rFonts w:ascii="Times New Roman" w:hAnsi="Times New Roman" w:cs="Times New Roman"/>
+          <w:sz w:val="28"/>
+        </w:rPr>
+        <w:t>RoleChange</w:t>
+      </w:r>
+      <w:proofErr w:type="spellEnd"/>
+      <w:r>
+        <w:rPr>
+          <w:rFonts w:ascii="Times New Roman" w:hAnsi="Times New Roman" w:cs="Times New Roman"/>
+          <w:sz w:val="28"/>
+        </w:rPr>
+        <w:t>-</w:t>
+      </w:r>
+      <w:proofErr w:type="spellStart"/>
+      <w:r>
+        <w:rPr>
+          <w:rFonts w:ascii="Times New Roman" w:hAnsi="Times New Roman" w:cs="Times New Roman"/>
+          <w:sz w:val="28"/>
+        </w:rPr>
+        <w:t>ActionGroup</w:t>
+      </w:r>
+      <w:proofErr w:type="spellEnd"/>
+    </w:p>
+    <w:p>
+      <w:pPr>
+        <w:rPr>
+          <w:rFonts w:ascii="Times New Roman" w:hAnsi="Times New Roman" w:cs="Times New Roman"/>
+          <w:sz w:val="28"/>
         </w:rPr>
       </w:pPr>
     </w:p>
@@ -2219,7 +3533,7 @@
 </file>
 
 <file path=word/numbering.xml><?xml version="1.0" encoding="utf-8"?>
-<w:numbering xmlns:wpc="http://schemas.microsoft.com/office/word/2010/wordprocessingCanvas" xmlns:cx="http://schemas.microsoft.com/office/drawing/2014/chartex" xmlns:cx1="http://schemas.microsoft.com/office/drawing/2015/9/8/chartex" xmlns:cx2="http://schemas.microsoft.com/office/drawing/2015/10/21/chartex" xmlns:cx3="http://schemas.microsoft.com/office/drawing/2016/5/9/chartex" xmlns:cx4="http://schemas.microsoft.com/office/drawing/2016/5/10/chartex" xmlns:cx5="http://schemas.microsoft.com/office/drawing/2016/5/11/chartex" xmlns:cx6="http://schemas.microsoft.com/office/drawing/2016/5/12/chartex" xmlns:cx7="http://schemas.microsoft.com/office/drawing/2016/5/13/chartex" xmlns:cx8="http://schemas.microsoft.com/office/drawing/2016/5/14/chartex" xmlns:mc="http://schemas.openxmlformats.org/markup-compatibility/2006" xmlns:aink="http://schemas.microsoft.com/office/drawing/2016/ink" xmlns:am3d="http://schemas.microsoft.com/office/drawing/2017/model3d" xmlns:o="urn:schemas-microsoft-com:office:office" xmlns:oel="http://schemas.microsoft.com/office/2019/extlst" xmlns:r="http://schemas.openxmlformats.org/officeDocument/2006/relationships" xmlns:m="http://schemas.openxmlformats.org/officeDocument/2006/math" xmlns:v="urn:schemas-microsoft-com:vml" xmlns:wp14="http://schemas.microsoft.com/office/word/2010/wordprocessingDrawing" xmlns:wp="http://schemas.openxmlformats.org/drawingml/2006/wordprocessingDrawing" xmlns:w10="urn:schemas-microsoft-com:office:word" xmlns:w="http://schemas.openxmlformats.org/wordprocessingml/2006/main" xmlns:w14="http://schemas.microsoft.com/office/word/2010/wordml" xmlns:w15="http://schemas.microsoft.com/office/word/2012/wordml" xmlns:w16cex="http://schemas.microsoft.com/office/word/2018/wordml/cex" xmlns:w16cid="http://schemas.microsoft.com/office/word/2016/wordml/cid" xmlns:w16="http://schemas.microsoft.com/office/word/2018/wordml" xmlns:w16du="http://schemas.microsoft.com/office/word/2023/wordml/word16du" xmlns:w16sdtdh="http://schemas.microsoft.com/office/word/2020/wordml/sdtdatahash" xmlns:w16sdtfl="http://schemas.microsoft.com/office/word/2024/wordml/sdtformatlock" xmlns:w16se="http://schemas.microsoft.com/office/word/2015/wordml/symex" xmlns:wpg="http://schemas.microsoft.com/office/word/2010/wordprocessingGroup" xmlns:wpi="http://schemas.microsoft.com/office/word/2010/wordprocessingInk" xmlns:wne="http://schemas.microsoft.com/office/word/2006/wordml" xmlns:wps="http://schemas.microsoft.com/office/word/2010/wordprocessingShape" mc:Ignorable="w14 w15 w16se w16cid w16 w16cex w16sdtdh w16sdtfl w16du wp14">
+<w:numbering xmlns:wpc="http://schemas.microsoft.com/office/word/2010/wordprocessingCanvas" xmlns:cx="http://schemas.microsoft.com/office/drawing/2014/chartex" xmlns:cx1="http://schemas.microsoft.com/office/drawing/2015/9/8/chartex" xmlns:cx2="http://schemas.microsoft.com/office/drawing/2015/10/21/chartex" xmlns:cx3="http://schemas.microsoft.com/office/drawing/2016/5/9/chartex" xmlns:cx4="http://schemas.microsoft.com/office/drawing/2016/5/10/chartex" xmlns:cx5="http://schemas.microsoft.com/office/drawing/2016/5/11/chartex" xmlns:cx6="http://schemas.microsoft.com/office/drawing/2016/5/12/chartex" xmlns:cx7="http://schemas.microsoft.com/office/drawing/2016/5/13/chartex" xmlns:cx8="http://schemas.microsoft.com/office/drawing/2016/5/14/chartex" xmlns:mc="http://schemas.openxmlformats.org/markup-compatibility/2006" xmlns:aink="http://schemas.microsoft.com/office/drawing/2016/ink" xmlns:am3d="http://schemas.microsoft.com/office/drawing/2017/model3d" xmlns:o="urn:schemas-microsoft-com:office:office" xmlns:r="http://schemas.openxmlformats.org/officeDocument/2006/relationships" xmlns:m="http://schemas.openxmlformats.org/officeDocument/2006/math" xmlns:v="urn:schemas-microsoft-com:vml" xmlns:wp14="http://schemas.microsoft.com/office/word/2010/wordprocessingDrawing" xmlns:wp="http://schemas.openxmlformats.org/drawingml/2006/wordprocessingDrawing" xmlns:w10="urn:schemas-microsoft-com:office:word" xmlns:w="http://schemas.openxmlformats.org/wordprocessingml/2006/main" xmlns:w14="http://schemas.microsoft.com/office/word/2010/wordml" xmlns:w15="http://schemas.microsoft.com/office/word/2012/wordml" xmlns:w16cid="http://schemas.microsoft.com/office/word/2016/wordml/cid" xmlns:w16se="http://schemas.microsoft.com/office/word/2015/wordml/symex" xmlns:wpg="http://schemas.microsoft.com/office/word/2010/wordprocessingGroup" xmlns:wpi="http://schemas.microsoft.com/office/word/2010/wordprocessingInk" xmlns:wne="http://schemas.microsoft.com/office/word/2006/wordml" xmlns:wps="http://schemas.microsoft.com/office/word/2010/wordprocessingShape" mc:Ignorable="w14 w15 w16se w16cid wp14">
   <w:abstractNum w:abstractNumId="0" w15:restartNumberingAfterBreak="0">
     <w:nsid w:val="181A4D86"/>
     <w:multiLevelType w:val="multilevel"/>
@@ -2518,17 +3832,17 @@
       </w:rPr>
     </w:lvl>
   </w:abstractNum>
-  <w:num w:numId="1" w16cid:durableId="1772042975">
+  <w:num w:numId="1">
     <w:abstractNumId w:val="0"/>
   </w:num>
-  <w:num w:numId="2" w16cid:durableId="1638729233">
+  <w:num w:numId="2">
     <w:abstractNumId w:val="1"/>
   </w:num>
 </w:numbering>
 </file>
 
 <file path=word/styles.xml><?xml version="1.0" encoding="utf-8"?>
-<w:styles xmlns:mc="http://schemas.openxmlformats.org/markup-compatibility/2006" xmlns:r="http://schemas.openxmlformats.org/officeDocument/2006/relationships" xmlns:w="http://schemas.openxmlformats.org/wordprocessingml/2006/main" xmlns:w14="http://schemas.microsoft.com/office/word/2010/wordml" xmlns:w15="http://schemas.microsoft.com/office/word/2012/wordml" xmlns:w16cex="http://schemas.microsoft.com/office/word/2018/wordml/cex" xmlns:w16cid="http://schemas.microsoft.com/office/word/2016/wordml/cid" xmlns:w16="http://schemas.microsoft.com/office/word/2018/wordml" xmlns:w16du="http://schemas.microsoft.com/office/word/2023/wordml/word16du" xmlns:w16sdtdh="http://schemas.microsoft.com/office/word/2020/wordml/sdtdatahash" xmlns:w16sdtfl="http://schemas.microsoft.com/office/word/2024/wordml/sdtformatlock" xmlns:w16se="http://schemas.microsoft.com/office/word/2015/wordml/symex" mc:Ignorable="w14 w15 w16se w16cid w16 w16cex w16sdtdh w16sdtfl w16du">
+<w:styles xmlns:mc="http://schemas.openxmlformats.org/markup-compatibility/2006" xmlns:r="http://schemas.openxmlformats.org/officeDocument/2006/relationships" xmlns:w="http://schemas.openxmlformats.org/wordprocessingml/2006/main" xmlns:w14="http://schemas.microsoft.com/office/word/2010/wordml" xmlns:w15="http://schemas.microsoft.com/office/word/2012/wordml" xmlns:w16cid="http://schemas.microsoft.com/office/word/2016/wordml/cid" xmlns:w16se="http://schemas.microsoft.com/office/word/2015/wordml/symex" mc:Ignorable="w14 w15 w16se w16cid">
   <w:docDefaults>
     <w:rPrDefault>
       <w:rPr>
@@ -2546,7 +3860,7 @@
       </w:pPr>
     </w:pPrDefault>
   </w:docDefaults>
-  <w:latentStyles w:defLockedState="0" w:defUIPriority="99" w:defSemiHidden="0" w:defUnhideWhenUsed="0" w:defQFormat="0" w:count="376">
+  <w:latentStyles w:defLockedState="0" w:defUIPriority="99" w:defSemiHidden="0" w:defUnhideWhenUsed="0" w:defQFormat="0" w:count="375">
     <w:lsdException w:name="Normal" w:uiPriority="0" w:qFormat="1"/>
     <w:lsdException w:name="heading 1" w:uiPriority="9" w:qFormat="1"/>
     <w:lsdException w:name="heading 2" w:semiHidden="1" w:uiPriority="9" w:unhideWhenUsed="1" w:qFormat="1"/>
@@ -2922,7 +4236,6 @@
     <w:lsdException w:name="Smart Hyperlink" w:semiHidden="1" w:unhideWhenUsed="1"/>
     <w:lsdException w:name="Hashtag" w:semiHidden="1" w:unhideWhenUsed="1"/>
     <w:lsdException w:name="Unresolved Mention" w:semiHidden="1" w:unhideWhenUsed="1"/>
-    <w:lsdException w:name="Smart Link" w:semiHidden="1" w:unhideWhenUsed="1"/>
   </w:latentStyles>
   <w:style w:type="paragraph" w:default="1" w:styleId="Normal">
     <w:name w:val="Normal"/>
@@ -3444,6 +4757,78 @@
       <w:spacing w:val="5"/>
     </w:rPr>
   </w:style>
+  <w:style w:type="paragraph" w:styleId="HTMLPreformatted">
+    <w:name w:val="HTML Preformatted"/>
+    <w:basedOn w:val="Normal"/>
+    <w:link w:val="HTMLPreformattedChar"/>
+    <w:uiPriority w:val="99"/>
+    <w:semiHidden/>
+    <w:unhideWhenUsed/>
+    <w:rsid w:val="001045C0"/>
+    <w:pPr>
+      <w:tabs>
+        <w:tab w:val="left" w:pos="916"/>
+        <w:tab w:val="left" w:pos="1832"/>
+        <w:tab w:val="left" w:pos="2748"/>
+        <w:tab w:val="left" w:pos="3664"/>
+        <w:tab w:val="left" w:pos="4580"/>
+        <w:tab w:val="left" w:pos="5496"/>
+        <w:tab w:val="left" w:pos="6412"/>
+        <w:tab w:val="left" w:pos="7328"/>
+        <w:tab w:val="left" w:pos="8244"/>
+        <w:tab w:val="left" w:pos="9160"/>
+        <w:tab w:val="left" w:pos="10076"/>
+        <w:tab w:val="left" w:pos="10992"/>
+        <w:tab w:val="left" w:pos="11908"/>
+        <w:tab w:val="left" w:pos="12824"/>
+        <w:tab w:val="left" w:pos="13740"/>
+        <w:tab w:val="left" w:pos="14656"/>
+      </w:tabs>
+      <w:spacing w:after="0" w:line="240" w:lineRule="auto"/>
+    </w:pPr>
+    <w:rPr>
+      <w:rFonts w:ascii="Courier New" w:eastAsia="Times New Roman" w:hAnsi="Courier New" w:cs="Courier New"/>
+      <w:kern w:val="0"/>
+      <w:sz w:val="20"/>
+      <w:szCs w:val="20"/>
+      <w:lang w:val="en-US"/>
+      <w14:ligatures w14:val="none"/>
+    </w:rPr>
+  </w:style>
+  <w:style w:type="character" w:customStyle="1" w:styleId="HTMLPreformattedChar">
+    <w:name w:val="HTML Preformatted Char"/>
+    <w:basedOn w:val="DefaultParagraphFont"/>
+    <w:link w:val="HTMLPreformatted"/>
+    <w:uiPriority w:val="99"/>
+    <w:semiHidden/>
+    <w:rsid w:val="001045C0"/>
+    <w:rPr>
+      <w:rFonts w:ascii="Courier New" w:eastAsia="Times New Roman" w:hAnsi="Courier New" w:cs="Courier New"/>
+      <w:kern w:val="0"/>
+      <w:sz w:val="20"/>
+      <w:szCs w:val="20"/>
+      <w:lang w:val="en-US"/>
+      <w14:ligatures w14:val="none"/>
+    </w:rPr>
+  </w:style>
+  <w:style w:type="character" w:styleId="HTMLCode">
+    <w:name w:val="HTML Code"/>
+    <w:basedOn w:val="DefaultParagraphFont"/>
+    <w:uiPriority w:val="99"/>
+    <w:semiHidden/>
+    <w:unhideWhenUsed/>
+    <w:rsid w:val="001045C0"/>
+    <w:rPr>
+      <w:rFonts w:ascii="Courier New" w:eastAsia="Times New Roman" w:hAnsi="Courier New" w:cs="Courier New"/>
+      <w:sz w:val="20"/>
+      <w:szCs w:val="20"/>
+    </w:rPr>
+  </w:style>
+  <w:style w:type="character" w:customStyle="1" w:styleId="hljs-string">
+    <w:name w:val="hljs-string"/>
+    <w:basedOn w:val="DefaultParagraphFont"/>
+    <w:rsid w:val="001045C0"/>
+  </w:style>
 </w:styles>
 </file>
 

</xml_diff>